<commit_message>
Revised file by adding life expectancy sd, median, and sample size;life expectancy mean and sd by continent;plots for gdpPercap and pop; bubble plots for Americas and Asia.
</commit_message>
<xml_diff>
--- a/GapminderMarkdown.docx
+++ b/GapminderMarkdown.docx
@@ -13,13 +13,13 @@
         <w:t xml:space="preserve"> </w:t>
       </w:r>
       <w:r>
-        <w:t xml:space="preserve">Example</w:t>
-      </w:r>
-      <w:r>
-        <w:t xml:space="preserve"> </w:t>
-      </w:r>
-      <w:r>
-        <w:t xml:space="preserve">Report</w:t>
+        <w:t xml:space="preserve">Homework</w:t>
+      </w:r>
+      <w:r>
+        <w:t xml:space="preserve"> </w:t>
+      </w:r>
+      <w:r>
+        <w:t xml:space="preserve">1</w:t>
       </w:r>
     </w:p>
     <w:p>
@@ -27,13 +27,13 @@
         <w:pStyle w:val="Author"/>
       </w:pPr>
       <w:r>
-        <w:t xml:space="preserve">Melinda</w:t>
-      </w:r>
-      <w:r>
-        <w:t xml:space="preserve"> </w:t>
-      </w:r>
-      <w:r>
-        <w:t xml:space="preserve">Higgins</w:t>
+        <w:t xml:space="preserve">Rachel</w:t>
+      </w:r>
+      <w:r>
+        <w:t xml:space="preserve"> </w:t>
+      </w:r>
+      <w:r>
+        <w:t xml:space="preserve">Wolf</w:t>
       </w:r>
     </w:p>
     <w:p>
@@ -47,7 +47,7 @@
         <w:t xml:space="preserve"> </w:t>
       </w:r>
       <w:r>
-        <w:t xml:space="preserve">16,</w:t>
+        <w:t xml:space="preserve">18,</w:t>
       </w:r>
       <w:r>
         <w:t xml:space="preserve"> </w:t>
@@ -808,12 +808,49 @@
       <w:pPr>
         <w:pStyle w:val="Heading3"/>
       </w:pPr>
-      <w:bookmarkStart w:id="30" w:name="homework-01-exercise---task-1"/>
+      <w:bookmarkStart w:id="30" w:name="adding-sd-median-and-sample-size"/>
       <w:bookmarkEnd w:id="30"/>
       <w:r>
         <w:rPr>
           <w:b/>
         </w:rPr>
+        <w:t xml:space="preserve">Adding sd, median, and sample size</w:t>
+      </w:r>
+    </w:p>
+    <w:p>
+      <w:pPr>
+        <w:pStyle w:val="FirstParagraph"/>
+      </w:pPr>
+      <w:r>
+        <w:t xml:space="preserve">The standard deviation for life expectancy is 12.92 years</w:t>
+      </w:r>
+    </w:p>
+    <w:p>
+      <w:pPr>
+        <w:pStyle w:val="BodyText"/>
+      </w:pPr>
+      <w:r>
+        <w:t xml:space="preserve">The median life expectancy is 60.71 years</w:t>
+      </w:r>
+    </w:p>
+    <w:p>
+      <w:pPr>
+        <w:pStyle w:val="BodyText"/>
+      </w:pPr>
+      <w:r>
+        <w:t xml:space="preserve">The sample size for life expectancy is 1704</w:t>
+      </w:r>
+    </w:p>
+    <w:p>
+      <w:pPr>
+        <w:pStyle w:val="Heading3"/>
+      </w:pPr>
+      <w:bookmarkStart w:id="31" w:name="homework-01-exercise---task-1"/>
+      <w:bookmarkEnd w:id="31"/>
+      <w:r>
+        <w:rPr>
+          <w:b/>
+        </w:rPr>
         <w:t xml:space="preserve">Homework 01 Exercise - Task 1</w:t>
       </w:r>
     </w:p>
@@ -885,8 +922,8 @@
       <w:pPr>
         <w:pStyle w:val="Heading3"/>
       </w:pPr>
-      <w:bookmarkStart w:id="31" w:name="look-at-a-statistic-by-continent"/>
-      <w:bookmarkEnd w:id="31"/>
+      <w:bookmarkStart w:id="32" w:name="look-at-a-statistic-by-continent"/>
+      <w:bookmarkEnd w:id="32"/>
       <w:r>
         <w:t xml:space="preserve">Look at a statistic by continent</w:t>
       </w:r>
@@ -978,6 +1015,18 @@
         </w:rPr>
         <w:t xml:space="preserve">Hint: Try running lifeExp by year to get median lifeExp for each year.</w:t>
       </w:r>
+      <w:r>
+        <w:t xml:space="preserve"> </w:t>
+      </w:r>
+      <w:r>
+        <w:t xml:space="preserve">###</w:t>
+      </w:r>
+      <w:r>
+        <w:rPr>
+          <w:b/>
+        </w:rPr>
+        <w:t xml:space="preserve">Adding sd and standard deviation to life expectancy by continent</w:t>
+      </w:r>
     </w:p>
     <w:p>
       <w:pPr>
@@ -1066,10 +1115,180 @@
     </w:p>
     <w:p>
       <w:pPr>
+        <w:pStyle w:val="SourceCode"/>
+      </w:pPr>
+      <w:r>
+        <w:rPr>
+          <w:rStyle w:val="KeywordTok"/>
+        </w:rPr>
+        <w:t xml:space="preserve">aggregate</w:t>
+      </w:r>
+      <w:r>
+        <w:rPr>
+          <w:rStyle w:val="NormalTok"/>
+        </w:rPr>
+        <w:t xml:space="preserve">(lifeExp ~</w:t>
+      </w:r>
+      <w:r>
+        <w:rPr>
+          <w:rStyle w:val="StringTok"/>
+        </w:rPr>
+        <w:t xml:space="preserve"> </w:t>
+      </w:r>
+      <w:r>
+        <w:rPr>
+          <w:rStyle w:val="NormalTok"/>
+        </w:rPr>
+        <w:t xml:space="preserve">continent, gapminder, mean)</w:t>
+      </w:r>
+    </w:p>
+    <w:p>
+      <w:pPr>
+        <w:pStyle w:val="SourceCode"/>
+      </w:pPr>
+      <w:r>
+        <w:rPr>
+          <w:rStyle w:val="VerbatimChar"/>
+        </w:rPr>
+        <w:t xml:space="preserve">##   continent  lifeExp</w:t>
+      </w:r>
+      <w:r>
+        <w:br w:type="textWrapping"/>
+      </w:r>
+      <w:r>
+        <w:rPr>
+          <w:rStyle w:val="VerbatimChar"/>
+        </w:rPr>
+        <w:t xml:space="preserve">## 1    Africa 48.86533</w:t>
+      </w:r>
+      <w:r>
+        <w:br w:type="textWrapping"/>
+      </w:r>
+      <w:r>
+        <w:rPr>
+          <w:rStyle w:val="VerbatimChar"/>
+        </w:rPr>
+        <w:t xml:space="preserve">## 2  Americas 64.65874</w:t>
+      </w:r>
+      <w:r>
+        <w:br w:type="textWrapping"/>
+      </w:r>
+      <w:r>
+        <w:rPr>
+          <w:rStyle w:val="VerbatimChar"/>
+        </w:rPr>
+        <w:t xml:space="preserve">## 3      Asia 60.06490</w:t>
+      </w:r>
+      <w:r>
+        <w:br w:type="textWrapping"/>
+      </w:r>
+      <w:r>
+        <w:rPr>
+          <w:rStyle w:val="VerbatimChar"/>
+        </w:rPr>
+        <w:t xml:space="preserve">## 4    Europe 71.90369</w:t>
+      </w:r>
+      <w:r>
+        <w:br w:type="textWrapping"/>
+      </w:r>
+      <w:r>
+        <w:rPr>
+          <w:rStyle w:val="VerbatimChar"/>
+        </w:rPr>
+        <w:t xml:space="preserve">## 5   Oceania 74.32621</w:t>
+      </w:r>
+    </w:p>
+    <w:p>
+      <w:pPr>
+        <w:pStyle w:val="SourceCode"/>
+      </w:pPr>
+      <w:r>
+        <w:rPr>
+          <w:rStyle w:val="KeywordTok"/>
+        </w:rPr>
+        <w:t xml:space="preserve">aggregate</w:t>
+      </w:r>
+      <w:r>
+        <w:rPr>
+          <w:rStyle w:val="NormalTok"/>
+        </w:rPr>
+        <w:t xml:space="preserve">(lifeExp ~</w:t>
+      </w:r>
+      <w:r>
+        <w:rPr>
+          <w:rStyle w:val="StringTok"/>
+        </w:rPr>
+        <w:t xml:space="preserve"> </w:t>
+      </w:r>
+      <w:r>
+        <w:rPr>
+          <w:rStyle w:val="NormalTok"/>
+        </w:rPr>
+        <w:t xml:space="preserve">continent, gapminder, sd)</w:t>
+      </w:r>
+    </w:p>
+    <w:p>
+      <w:pPr>
+        <w:pStyle w:val="SourceCode"/>
+      </w:pPr>
+      <w:r>
+        <w:rPr>
+          <w:rStyle w:val="VerbatimChar"/>
+        </w:rPr>
+        <w:t xml:space="preserve">##   continent   lifeExp</w:t>
+      </w:r>
+      <w:r>
+        <w:br w:type="textWrapping"/>
+      </w:r>
+      <w:r>
+        <w:rPr>
+          <w:rStyle w:val="VerbatimChar"/>
+        </w:rPr>
+        <w:t xml:space="preserve">## 1    Africa  9.150210</w:t>
+      </w:r>
+      <w:r>
+        <w:br w:type="textWrapping"/>
+      </w:r>
+      <w:r>
+        <w:rPr>
+          <w:rStyle w:val="VerbatimChar"/>
+        </w:rPr>
+        <w:t xml:space="preserve">## 2  Americas  9.345088</w:t>
+      </w:r>
+      <w:r>
+        <w:br w:type="textWrapping"/>
+      </w:r>
+      <w:r>
+        <w:rPr>
+          <w:rStyle w:val="VerbatimChar"/>
+        </w:rPr>
+        <w:t xml:space="preserve">## 3      Asia 11.864532</w:t>
+      </w:r>
+      <w:r>
+        <w:br w:type="textWrapping"/>
+      </w:r>
+      <w:r>
+        <w:rPr>
+          <w:rStyle w:val="VerbatimChar"/>
+        </w:rPr>
+        <w:t xml:space="preserve">## 4    Europe  5.433178</w:t>
+      </w:r>
+      <w:r>
+        <w:br w:type="textWrapping"/>
+      </w:r>
+      <w:r>
+        <w:rPr>
+          <w:rStyle w:val="VerbatimChar"/>
+        </w:rPr>
+        <w:t xml:space="preserve">## 5   Oceania  3.795611</w:t>
+      </w:r>
+    </w:p>
+    <w:p>
+      <w:pPr>
         <w:pStyle w:val="Heading3"/>
       </w:pPr>
-      <w:bookmarkStart w:id="32" w:name="homework-01-exercise---task-2"/>
-      <w:bookmarkEnd w:id="32"/>
+      <w:bookmarkStart w:id="33" w:name="homework-01-exercise---task-2"/>
+      <w:bookmarkEnd w:id="33"/>
       <w:r>
         <w:rPr>
           <w:b/>
@@ -1089,8 +1308,8 @@
       <w:pPr>
         <w:pStyle w:val="Heading3"/>
       </w:pPr>
-      <w:bookmarkStart w:id="33" w:name="plot-life-expectancy-by-continent"/>
-      <w:bookmarkEnd w:id="33"/>
+      <w:bookmarkStart w:id="34" w:name="plot-life-expectancy-by-continent"/>
+      <w:bookmarkEnd w:id="34"/>
       <w:r>
         <w:t xml:space="preserve">Plot Life Expectancy by Continent</w:t>
       </w:r>
@@ -1538,7 +1757,7 @@
                     </pic:cNvPicPr>
                   </pic:nvPicPr>
                   <pic:blipFill>
-                    <a:blip r:embed="rId34"/>
+                    <a:blip r:embed="rId35"/>
                     <a:stretch>
                       <a:fillRect/>
                     </a:stretch>
@@ -1567,289 +1786,82 @@
     </w:p>
     <w:p>
       <w:pPr>
-        <w:pStyle w:val="Heading3"/>
-      </w:pPr>
-      <w:bookmarkStart w:id="35" w:name="homework-01-exercise---task-3"/>
-      <w:bookmarkEnd w:id="35"/>
-      <w:r>
-        <w:rPr>
-          <w:b/>
-        </w:rPr>
-        <w:t xml:space="preserve">Homework 01 Exercise - Task 3</w:t>
-      </w:r>
-    </w:p>
-    <w:p>
-      <w:pPr>
-        <w:pStyle w:val="FirstParagraph"/>
-      </w:pPr>
-      <w:r>
-        <w:t xml:space="preserve">Modify the R code chunk above to now produce two more plots: one for</w:t>
-      </w:r>
-      <w:r>
-        <w:t xml:space="preserve"> </w:t>
-      </w:r>
-      <w:r>
-        <w:rPr>
-          <w:rStyle w:val="VerbatimChar"/>
-        </w:rPr>
-        <w:t xml:space="preserve">gdpPercap</w:t>
-      </w:r>
-      <w:r>
-        <w:t xml:space="preserve"> </w:t>
-      </w:r>
-      <w:r>
-        <w:t xml:space="preserve">instead of</w:t>
-      </w:r>
-      <w:r>
-        <w:t xml:space="preserve"> </w:t>
-      </w:r>
-      <w:r>
-        <w:rPr>
-          <w:rStyle w:val="VerbatimChar"/>
-        </w:rPr>
-        <w:t xml:space="preserve">lifeExp</w:t>
-      </w:r>
-      <w:r>
-        <w:t xml:space="preserve"> </w:t>
-      </w:r>
-      <w:r>
-        <w:t xml:space="preserve">and one for</w:t>
-      </w:r>
-      <w:r>
-        <w:t xml:space="preserve"> </w:t>
-      </w:r>
-      <w:r>
-        <w:rPr>
-          <w:rStyle w:val="VerbatimChar"/>
-        </w:rPr>
-        <w:t xml:space="preserve">pop</w:t>
-      </w:r>
-      <w:r>
-        <w:t xml:space="preserve"> </w:t>
-      </w:r>
-      <w:r>
-        <w:t xml:space="preserve">instead of</w:t>
-      </w:r>
-      <w:r>
-        <w:t xml:space="preserve"> </w:t>
-      </w:r>
-      <w:r>
-        <w:rPr>
-          <w:rStyle w:val="VerbatimChar"/>
-        </w:rPr>
-        <w:t xml:space="preserve">lifeExp</w:t>
-      </w:r>
-      <w:r>
-        <w:t xml:space="preserve">.</w:t>
-      </w:r>
-      <w:r>
-        <w:t xml:space="preserve"> </w:t>
-      </w:r>
-      <w:r>
-        <w:rPr>
-          <w:i/>
-        </w:rPr>
-        <w:t xml:space="preserve">Hint: change out the variable for</w:t>
-      </w:r>
-      <w:r>
-        <w:rPr>
-          <w:i/>
-        </w:rPr>
-        <w:t xml:space="preserve"> </w:t>
-      </w:r>
-      <w:r>
-        <w:rPr>
-          <w:rStyle w:val="VerbatimChar"/>
-          <w:i/>
-        </w:rPr>
-        <w:t xml:space="preserve">y</w:t>
-      </w:r>
-      <w:r>
-        <w:rPr>
-          <w:i/>
-        </w:rPr>
-        <w:t xml:space="preserve"> </w:t>
-      </w:r>
-      <w:r>
-        <w:rPr>
-          <w:i/>
-        </w:rPr>
-        <w:t xml:space="preserve">above. You will need the entire code chunk run twice - once for each different plot.</w:t>
-      </w:r>
-    </w:p>
-    <w:p>
-      <w:pPr>
-        <w:pStyle w:val="Heading3"/>
-      </w:pPr>
-      <w:bookmarkStart w:id="36" w:name="selecting-a-data-subset-and-customizing-plot-colors"/>
-      <w:bookmarkEnd w:id="36"/>
-      <w:r>
-        <w:t xml:space="preserve">Selecting a Data subset and Customizing Plot Colors</w:t>
-      </w:r>
-    </w:p>
-    <w:p>
-      <w:pPr>
-        <w:pStyle w:val="FirstParagraph"/>
-      </w:pPr>
-      <w:r>
-        <w:t xml:space="preserve">For this next example, we will use the built-in "country_colors" dataset defined in the</w:t>
-      </w:r>
-      <w:r>
-        <w:t xml:space="preserve"> </w:t>
-      </w:r>
-      <w:r>
-        <w:rPr>
-          <w:rStyle w:val="VerbatimChar"/>
-        </w:rPr>
-        <w:t xml:space="preserve">gapminder</w:t>
-      </w:r>
-      <w:r>
-        <w:t xml:space="preserve"> </w:t>
-      </w:r>
-      <w:r>
-        <w:t xml:space="preserve">package to create an updated data frame (cope of the</w:t>
-      </w:r>
-      <w:r>
-        <w:t xml:space="preserve"> </w:t>
-      </w:r>
-      <w:r>
-        <w:rPr>
-          <w:rStyle w:val="VerbatimChar"/>
-        </w:rPr>
-        <w:t xml:space="preserve">gapminder</w:t>
-      </w:r>
-      <w:r>
-        <w:t xml:space="preserve"> </w:t>
-      </w:r>
-      <w:r>
-        <w:t xml:space="preserve">dataset) called</w:t>
-      </w:r>
-      <w:r>
-        <w:t xml:space="preserve"> </w:t>
-      </w:r>
-      <w:r>
-        <w:rPr>
-          <w:rStyle w:val="VerbatimChar"/>
-        </w:rPr>
-        <w:t xml:space="preserve">gap_with_colors</w:t>
-      </w:r>
-      <w:r>
-        <w:t xml:space="preserve">.</w:t>
-      </w:r>
-      <w:r>
-        <w:t xml:space="preserve"> </w:t>
-      </w:r>
-      <w:r>
-        <w:rPr>
-          <w:i/>
-        </w:rPr>
-        <w:t xml:space="preserve">NOTE: To see the built-in datasets in the</w:t>
-      </w:r>
-      <w:r>
-        <w:rPr>
-          <w:i/>
-        </w:rPr>
-        <w:t xml:space="preserve"> </w:t>
-      </w:r>
-      <w:r>
-        <w:rPr>
-          <w:rStyle w:val="VerbatimChar"/>
-          <w:i/>
-        </w:rPr>
-        <w:t xml:space="preserve">gapminder</w:t>
-      </w:r>
-      <w:r>
-        <w:rPr>
-          <w:i/>
-        </w:rPr>
-        <w:t xml:space="preserve"> </w:t>
-      </w:r>
-      <w:r>
-        <w:rPr>
-          <w:i/>
-        </w:rPr>
-        <w:t xml:space="preserve">package, type</w:t>
-      </w:r>
-      <w:r>
-        <w:rPr>
-          <w:i/>
-        </w:rPr>
-        <w:t xml:space="preserve"> </w:t>
-      </w:r>
-      <w:r>
-        <w:rPr>
-          <w:rStyle w:val="VerbatimChar"/>
-          <w:i/>
-        </w:rPr>
-        <w:t xml:space="preserve">data(package = "gapminder")</w:t>
-      </w:r>
-      <w:r>
-        <w:rPr>
-          <w:i/>
-        </w:rPr>
-        <w:t xml:space="preserve"> </w:t>
-      </w:r>
-      <w:r>
-        <w:rPr>
-          <w:i/>
-        </w:rPr>
-        <w:t xml:space="preserve">in the console.</w:t>
-      </w:r>
-      <w:r>
-        <w:t xml:space="preserve"> </w:t>
-      </w:r>
-      <w:r>
-        <w:t xml:space="preserve">After setting up the custom colors, the next line of R code defines which continents we plan to "keep" in our plot. This defines and object called</w:t>
-      </w:r>
-      <w:r>
-        <w:t xml:space="preserve"> </w:t>
-      </w:r>
-      <w:r>
-        <w:rPr>
-          <w:rStyle w:val="VerbatimChar"/>
-        </w:rPr>
-        <w:t xml:space="preserve">keepers</w:t>
-      </w:r>
-      <w:r>
-        <w:t xml:space="preserve"> </w:t>
-      </w:r>
-      <w:r>
-        <w:t xml:space="preserve">below. In this case, we are "keeping" Africa and Europe and the year 2007. So, we are subsetting the dataset for 2 countries and 1 year. Then the</w:t>
-      </w:r>
-      <w:r>
-        <w:t xml:space="preserve"> </w:t>
-      </w:r>
-      <w:r>
-        <w:rPr>
-          <w:rStyle w:val="VerbatimChar"/>
-        </w:rPr>
-        <w:t xml:space="preserve">plot()</w:t>
-      </w:r>
-      <w:r>
-        <w:t xml:space="preserve"> </w:t>
-      </w:r>
-      <w:r>
-        <w:t xml:space="preserve">command creates the scatterplot of life expectancy by GDP per capita with a dot representing each county within 2 continents (Africa and Europe) for only 2007. The size of each dot is represents a 3rd variable "pop" for population size.</w:t>
-      </w:r>
-    </w:p>
-    <w:p>
-      <w:pPr>
         <w:pStyle w:val="SourceCode"/>
       </w:pPr>
       <w:r>
         <w:rPr>
-          <w:rStyle w:val="CommentTok"/>
-        </w:rPr>
-        <w:t xml:space="preserve"># for convenience, integrate the country colors into the data.frame</w:t>
-      </w:r>
-      <w:r>
-        <w:br w:type="textWrapping"/>
-      </w:r>
-      <w:r>
-        <w:rPr>
-          <w:rStyle w:val="NormalTok"/>
-        </w:rPr>
-        <w:t xml:space="preserve">gap_with_colors &lt;-</w:t>
+          <w:rStyle w:val="KeywordTok"/>
+        </w:rPr>
+        <w:t xml:space="preserve">library</w:t>
+      </w:r>
+      <w:r>
+        <w:rPr>
+          <w:rStyle w:val="NormalTok"/>
+        </w:rPr>
+        <w:t xml:space="preserve">(ggplot2)</w:t>
+      </w:r>
+      <w:r>
+        <w:br w:type="textWrapping"/>
+      </w:r>
+      <w:r>
+        <w:rPr>
+          <w:rStyle w:val="KeywordTok"/>
+        </w:rPr>
+        <w:t xml:space="preserve">ggplot</w:t>
+      </w:r>
+      <w:r>
+        <w:rPr>
+          <w:rStyle w:val="NormalTok"/>
+        </w:rPr>
+        <w:t xml:space="preserve">(gapminder, </w:t>
+      </w:r>
+      <w:r>
+        <w:rPr>
+          <w:rStyle w:val="KeywordTok"/>
+        </w:rPr>
+        <w:t xml:space="preserve">aes</w:t>
+      </w:r>
+      <w:r>
+        <w:rPr>
+          <w:rStyle w:val="NormalTok"/>
+        </w:rPr>
+        <w:t xml:space="preserve">(</w:t>
+      </w:r>
+      <w:r>
+        <w:rPr>
+          <w:rStyle w:val="DataTypeTok"/>
+        </w:rPr>
+        <w:t xml:space="preserve">x =</w:t>
+      </w:r>
+      <w:r>
+        <w:rPr>
+          <w:rStyle w:val="NormalTok"/>
+        </w:rPr>
+        <w:t xml:space="preserve"> </w:t>
+      </w:r>
+      <w:r>
+        <w:rPr>
+          <w:rStyle w:val="NormalTok"/>
+        </w:rPr>
+        <w:t xml:space="preserve">continent, </w:t>
+      </w:r>
+      <w:r>
+        <w:rPr>
+          <w:rStyle w:val="DataTypeTok"/>
+        </w:rPr>
+        <w:t xml:space="preserve">y =</w:t>
+      </w:r>
+      <w:r>
+        <w:rPr>
+          <w:rStyle w:val="NormalTok"/>
+        </w:rPr>
+        <w:t xml:space="preserve"> </w:t>
+      </w:r>
+      <w:r>
+        <w:rPr>
+          <w:rStyle w:val="NormalTok"/>
+        </w:rPr>
+        <w:t xml:space="preserve">gdpPercap)) +</w:t>
       </w:r>
       <w:r>
         <w:br w:type="textWrapping"/>
@@ -1864,547 +1876,76 @@
         <w:rPr>
           <w:rStyle w:val="KeywordTok"/>
         </w:rPr>
-        <w:t xml:space="preserve">data.frame</w:t>
-      </w:r>
-      <w:r>
-        <w:rPr>
-          <w:rStyle w:val="NormalTok"/>
-        </w:rPr>
-        <w:t xml:space="preserve">(gapminder,</w:t>
-      </w:r>
-      <w:r>
-        <w:br w:type="textWrapping"/>
-      </w:r>
-      <w:r>
-        <w:rPr>
-          <w:rStyle w:val="NormalTok"/>
-        </w:rPr>
-        <w:t xml:space="preserve"> </w:t>
-      </w:r>
-      <w:r>
-        <w:rPr>
-          <w:rStyle w:val="NormalTok"/>
-        </w:rPr>
-        <w:t xml:space="preserve"> </w:t>
-      </w:r>
-      <w:r>
-        <w:rPr>
-          <w:rStyle w:val="NormalTok"/>
-        </w:rPr>
-        <w:t xml:space="preserve"> </w:t>
-      </w:r>
-      <w:r>
-        <w:rPr>
-          <w:rStyle w:val="NormalTok"/>
-        </w:rPr>
-        <w:t xml:space="preserve"> </w:t>
-      </w:r>
-      <w:r>
-        <w:rPr>
-          <w:rStyle w:val="NormalTok"/>
-        </w:rPr>
-        <w:t xml:space="preserve"> </w:t>
-      </w:r>
-      <w:r>
-        <w:rPr>
-          <w:rStyle w:val="NormalTok"/>
-        </w:rPr>
-        <w:t xml:space="preserve"> </w:t>
-      </w:r>
-      <w:r>
-        <w:rPr>
-          <w:rStyle w:val="NormalTok"/>
-        </w:rPr>
-        <w:t xml:space="preserve"> </w:t>
-      </w:r>
-      <w:r>
-        <w:rPr>
-          <w:rStyle w:val="NormalTok"/>
-        </w:rPr>
-        <w:t xml:space="preserve"> </w:t>
-      </w:r>
-      <w:r>
-        <w:rPr>
-          <w:rStyle w:val="NormalTok"/>
-        </w:rPr>
-        <w:t xml:space="preserve"> </w:t>
-      </w:r>
-      <w:r>
-        <w:rPr>
-          <w:rStyle w:val="NormalTok"/>
-        </w:rPr>
-        <w:t xml:space="preserve"> </w:t>
-      </w:r>
-      <w:r>
-        <w:rPr>
-          <w:rStyle w:val="NormalTok"/>
-        </w:rPr>
-        <w:t xml:space="preserve"> </w:t>
-      </w:r>
-      <w:r>
-        <w:rPr>
-          <w:rStyle w:val="NormalTok"/>
-        </w:rPr>
-        <w:t xml:space="preserve"> </w:t>
-      </w:r>
-      <w:r>
-        <w:rPr>
-          <w:rStyle w:val="NormalTok"/>
-        </w:rPr>
-        <w:t xml:space="preserve"> </w:t>
+        <w:t xml:space="preserve">geom_boxplot</w:t>
+      </w:r>
+      <w:r>
+        <w:rPr>
+          <w:rStyle w:val="NormalTok"/>
+        </w:rPr>
+        <w:t xml:space="preserve">(</w:t>
       </w:r>
       <w:r>
         <w:rPr>
           <w:rStyle w:val="DataTypeTok"/>
         </w:rPr>
-        <w:t xml:space="preserve">cc =</w:t>
-      </w:r>
-      <w:r>
-        <w:rPr>
-          <w:rStyle w:val="NormalTok"/>
-        </w:rPr>
-        <w:t xml:space="preserve"> </w:t>
+        <w:t xml:space="preserve">outlier.colour =</w:t>
+      </w:r>
+      <w:r>
+        <w:rPr>
+          <w:rStyle w:val="NormalTok"/>
+        </w:rPr>
+        <w:t xml:space="preserve"> </w:t>
+      </w:r>
+      <w:r>
+        <w:rPr>
+          <w:rStyle w:val="StringTok"/>
+        </w:rPr>
+        <w:t xml:space="preserve">"hotpink"</w:t>
+      </w:r>
+      <w:r>
+        <w:rPr>
+          <w:rStyle w:val="NormalTok"/>
+        </w:rPr>
+        <w:t xml:space="preserve">) +</w:t>
+      </w:r>
+      <w:r>
+        <w:br w:type="textWrapping"/>
+      </w:r>
+      <w:r>
+        <w:rPr>
+          <w:rStyle w:val="StringTok"/>
+        </w:rPr>
+        <w:t xml:space="preserve">  </w:t>
       </w:r>
       <w:r>
         <w:rPr>
           <w:rStyle w:val="KeywordTok"/>
         </w:rPr>
-        <w:t xml:space="preserve">I</w:t>
-      </w:r>
-      <w:r>
-        <w:rPr>
-          <w:rStyle w:val="NormalTok"/>
-        </w:rPr>
-        <w:t xml:space="preserve">(country_colors[</w:t>
+        <w:t xml:space="preserve">geom_jitter</w:t>
+      </w:r>
+      <w:r>
+        <w:rPr>
+          <w:rStyle w:val="NormalTok"/>
+        </w:rPr>
+        <w:t xml:space="preserve">(</w:t>
+      </w:r>
+      <w:r>
+        <w:rPr>
+          <w:rStyle w:val="DataTypeTok"/>
+        </w:rPr>
+        <w:t xml:space="preserve">position =</w:t>
+      </w:r>
+      <w:r>
+        <w:rPr>
+          <w:rStyle w:val="NormalTok"/>
+        </w:rPr>
+        <w:t xml:space="preserve"> </w:t>
       </w:r>
       <w:r>
         <w:rPr>
           <w:rStyle w:val="KeywordTok"/>
         </w:rPr>
-        <w:t xml:space="preserve">match</w:t>
-      </w:r>
-      <w:r>
-        <w:rPr>
-          <w:rStyle w:val="NormalTok"/>
-        </w:rPr>
-        <w:t xml:space="preserve">(gapminder$country,</w:t>
-      </w:r>
-      <w:r>
-        <w:br w:type="textWrapping"/>
-      </w:r>
-      <w:r>
-        <w:rPr>
-          <w:rStyle w:val="NormalTok"/>
-        </w:rPr>
-        <w:t xml:space="preserve"> </w:t>
-      </w:r>
-      <w:r>
-        <w:rPr>
-          <w:rStyle w:val="NormalTok"/>
-        </w:rPr>
-        <w:t xml:space="preserve"> </w:t>
-      </w:r>
-      <w:r>
-        <w:rPr>
-          <w:rStyle w:val="NormalTok"/>
-        </w:rPr>
-        <w:t xml:space="preserve"> </w:t>
-      </w:r>
-      <w:r>
-        <w:rPr>
-          <w:rStyle w:val="NormalTok"/>
-        </w:rPr>
-        <w:t xml:space="preserve"> </w:t>
-      </w:r>
-      <w:r>
-        <w:rPr>
-          <w:rStyle w:val="NormalTok"/>
-        </w:rPr>
-        <w:t xml:space="preserve"> </w:t>
-      </w:r>
-      <w:r>
-        <w:rPr>
-          <w:rStyle w:val="NormalTok"/>
-        </w:rPr>
-        <w:t xml:space="preserve"> </w:t>
-      </w:r>
-      <w:r>
-        <w:rPr>
-          <w:rStyle w:val="NormalTok"/>
-        </w:rPr>
-        <w:t xml:space="preserve"> </w:t>
-      </w:r>
-      <w:r>
-        <w:rPr>
-          <w:rStyle w:val="NormalTok"/>
-        </w:rPr>
-        <w:t xml:space="preserve"> </w:t>
-      </w:r>
-      <w:r>
-        <w:rPr>
-          <w:rStyle w:val="NormalTok"/>
-        </w:rPr>
-        <w:t xml:space="preserve"> </w:t>
-      </w:r>
-      <w:r>
-        <w:rPr>
-          <w:rStyle w:val="NormalTok"/>
-        </w:rPr>
-        <w:t xml:space="preserve"> </w:t>
-      </w:r>
-      <w:r>
-        <w:rPr>
-          <w:rStyle w:val="NormalTok"/>
-        </w:rPr>
-        <w:t xml:space="preserve"> </w:t>
-      </w:r>
-      <w:r>
-        <w:rPr>
-          <w:rStyle w:val="NormalTok"/>
-        </w:rPr>
-        <w:t xml:space="preserve"> </w:t>
-      </w:r>
-      <w:r>
-        <w:rPr>
-          <w:rStyle w:val="NormalTok"/>
-        </w:rPr>
-        <w:t xml:space="preserve"> </w:t>
-      </w:r>
-      <w:r>
-        <w:rPr>
-          <w:rStyle w:val="NormalTok"/>
-        </w:rPr>
-        <w:t xml:space="preserve"> </w:t>
-      </w:r>
-      <w:r>
-        <w:rPr>
-          <w:rStyle w:val="NormalTok"/>
-        </w:rPr>
-        <w:t xml:space="preserve"> </w:t>
-      </w:r>
-      <w:r>
-        <w:rPr>
-          <w:rStyle w:val="NormalTok"/>
-        </w:rPr>
-        <w:t xml:space="preserve"> </w:t>
-      </w:r>
-      <w:r>
-        <w:rPr>
-          <w:rStyle w:val="NormalTok"/>
-        </w:rPr>
-        <w:t xml:space="preserve"> </w:t>
-      </w:r>
-      <w:r>
-        <w:rPr>
-          <w:rStyle w:val="NormalTok"/>
-        </w:rPr>
-        <w:t xml:space="preserve"> </w:t>
-      </w:r>
-      <w:r>
-        <w:rPr>
-          <w:rStyle w:val="NormalTok"/>
-        </w:rPr>
-        <w:t xml:space="preserve"> </w:t>
-      </w:r>
-      <w:r>
-        <w:rPr>
-          <w:rStyle w:val="NormalTok"/>
-        </w:rPr>
-        <w:t xml:space="preserve"> </w:t>
-      </w:r>
-      <w:r>
-        <w:rPr>
-          <w:rStyle w:val="NormalTok"/>
-        </w:rPr>
-        <w:t xml:space="preserve"> </w:t>
-      </w:r>
-      <w:r>
-        <w:rPr>
-          <w:rStyle w:val="NormalTok"/>
-        </w:rPr>
-        <w:t xml:space="preserve"> </w:t>
-      </w:r>
-      <w:r>
-        <w:rPr>
-          <w:rStyle w:val="NormalTok"/>
-        </w:rPr>
-        <w:t xml:space="preserve"> </w:t>
-      </w:r>
-      <w:r>
-        <w:rPr>
-          <w:rStyle w:val="NormalTok"/>
-        </w:rPr>
-        <w:t xml:space="preserve"> </w:t>
-      </w:r>
-      <w:r>
-        <w:rPr>
-          <w:rStyle w:val="NormalTok"/>
-        </w:rPr>
-        <w:t xml:space="preserve"> </w:t>
-      </w:r>
-      <w:r>
-        <w:rPr>
-          <w:rStyle w:val="NormalTok"/>
-        </w:rPr>
-        <w:t xml:space="preserve"> </w:t>
-      </w:r>
-      <w:r>
-        <w:rPr>
-          <w:rStyle w:val="NormalTok"/>
-        </w:rPr>
-        <w:t xml:space="preserve"> </w:t>
-      </w:r>
-      <w:r>
-        <w:rPr>
-          <w:rStyle w:val="NormalTok"/>
-        </w:rPr>
-        <w:t xml:space="preserve"> </w:t>
-      </w:r>
-      <w:r>
-        <w:rPr>
-          <w:rStyle w:val="NormalTok"/>
-        </w:rPr>
-        <w:t xml:space="preserve"> </w:t>
-      </w:r>
-      <w:r>
-        <w:rPr>
-          <w:rStyle w:val="NormalTok"/>
-        </w:rPr>
-        <w:t xml:space="preserve"> </w:t>
-      </w:r>
-      <w:r>
-        <w:rPr>
-          <w:rStyle w:val="NormalTok"/>
-        </w:rPr>
-        <w:t xml:space="preserve"> </w:t>
-      </w:r>
-      <w:r>
-        <w:rPr>
-          <w:rStyle w:val="NormalTok"/>
-        </w:rPr>
-        <w:t xml:space="preserve"> </w:t>
-      </w:r>
-      <w:r>
-        <w:rPr>
-          <w:rStyle w:val="NormalTok"/>
-        </w:rPr>
-        <w:t xml:space="preserve"> </w:t>
-      </w:r>
-      <w:r>
-        <w:rPr>
-          <w:rStyle w:val="NormalTok"/>
-        </w:rPr>
-        <w:t xml:space="preserve"> </w:t>
-      </w:r>
-      <w:r>
-        <w:rPr>
-          <w:rStyle w:val="NormalTok"/>
-        </w:rPr>
-        <w:t xml:space="preserve"> </w:t>
-      </w:r>
-      <w:r>
-        <w:rPr>
-          <w:rStyle w:val="NormalTok"/>
-        </w:rPr>
-        <w:t xml:space="preserve"> </w:t>
-      </w:r>
-      <w:r>
-        <w:rPr>
-          <w:rStyle w:val="NormalTok"/>
-        </w:rPr>
-        <w:t xml:space="preserve"> </w:t>
-      </w:r>
-      <w:r>
-        <w:rPr>
-          <w:rStyle w:val="NormalTok"/>
-        </w:rPr>
-        <w:t xml:space="preserve"> </w:t>
-      </w:r>
-      <w:r>
-        <w:rPr>
-          <w:rStyle w:val="NormalTok"/>
-        </w:rPr>
-        <w:t xml:space="preserve"> </w:t>
-      </w:r>
-      <w:r>
-        <w:rPr>
-          <w:rStyle w:val="NormalTok"/>
-        </w:rPr>
-        <w:t xml:space="preserve"> </w:t>
-      </w:r>
-      <w:r>
-        <w:rPr>
-          <w:rStyle w:val="NormalTok"/>
-        </w:rPr>
-        <w:t xml:space="preserve"> </w:t>
-      </w:r>
-      <w:r>
-        <w:rPr>
-          <w:rStyle w:val="KeywordTok"/>
-        </w:rPr>
-        <w:t xml:space="preserve">names</w:t>
-      </w:r>
-      <w:r>
-        <w:rPr>
-          <w:rStyle w:val="NormalTok"/>
-        </w:rPr>
-        <w:t xml:space="preserve">(country_colors))]))</w:t>
-      </w:r>
-      <w:r>
-        <w:br w:type="textWrapping"/>
-      </w:r>
-      <w:r>
-        <w:br w:type="textWrapping"/>
-      </w:r>
-      <w:r>
-        <w:rPr>
-          <w:rStyle w:val="CommentTok"/>
-        </w:rPr>
-        <w:t xml:space="preserve"># bubble plot, focus just on Africa and Europe in 2007</w:t>
-      </w:r>
-      <w:r>
-        <w:br w:type="textWrapping"/>
-      </w:r>
-      <w:r>
-        <w:rPr>
-          <w:rStyle w:val="NormalTok"/>
-        </w:rPr>
-        <w:t xml:space="preserve">keepers &lt;-</w:t>
-      </w:r>
-      <w:r>
-        <w:rPr>
-          <w:rStyle w:val="StringTok"/>
-        </w:rPr>
-        <w:t xml:space="preserve"> </w:t>
-      </w:r>
-      <w:r>
-        <w:rPr>
-          <w:rStyle w:val="KeywordTok"/>
-        </w:rPr>
-        <w:t xml:space="preserve">with</w:t>
-      </w:r>
-      <w:r>
-        <w:rPr>
-          <w:rStyle w:val="NormalTok"/>
-        </w:rPr>
-        <w:t xml:space="preserve">(gap_with_colors,</w:t>
-      </w:r>
-      <w:r>
-        <w:br w:type="textWrapping"/>
-      </w:r>
-      <w:r>
-        <w:rPr>
-          <w:rStyle w:val="NormalTok"/>
-        </w:rPr>
-        <w:t xml:space="preserve"> </w:t>
-      </w:r>
-      <w:r>
-        <w:rPr>
-          <w:rStyle w:val="NormalTok"/>
-        </w:rPr>
-        <w:t xml:space="preserve"> </w:t>
-      </w:r>
-      <w:r>
-        <w:rPr>
-          <w:rStyle w:val="NormalTok"/>
-        </w:rPr>
-        <w:t xml:space="preserve"> </w:t>
-      </w:r>
-      <w:r>
-        <w:rPr>
-          <w:rStyle w:val="NormalTok"/>
-        </w:rPr>
-        <w:t xml:space="preserve"> </w:t>
-      </w:r>
-      <w:r>
-        <w:rPr>
-          <w:rStyle w:val="NormalTok"/>
-        </w:rPr>
-        <w:t xml:space="preserve"> </w:t>
-      </w:r>
-      <w:r>
-        <w:rPr>
-          <w:rStyle w:val="NormalTok"/>
-        </w:rPr>
-        <w:t xml:space="preserve"> </w:t>
-      </w:r>
-      <w:r>
-        <w:rPr>
-          <w:rStyle w:val="NormalTok"/>
-        </w:rPr>
-        <w:t xml:space="preserve"> </w:t>
-      </w:r>
-      <w:r>
-        <w:rPr>
-          <w:rStyle w:val="NormalTok"/>
-        </w:rPr>
-        <w:t xml:space="preserve"> </w:t>
-      </w:r>
-      <w:r>
-        <w:rPr>
-          <w:rStyle w:val="NormalTok"/>
-        </w:rPr>
-        <w:t xml:space="preserve"> </w:t>
-      </w:r>
-      <w:r>
-        <w:rPr>
-          <w:rStyle w:val="NormalTok"/>
-        </w:rPr>
-        <w:t xml:space="preserve"> </w:t>
-      </w:r>
-      <w:r>
-        <w:rPr>
-          <w:rStyle w:val="NormalTok"/>
-        </w:rPr>
-        <w:t xml:space="preserve"> </w:t>
-      </w:r>
-      <w:r>
-        <w:rPr>
-          <w:rStyle w:val="NormalTok"/>
-        </w:rPr>
-        <w:t xml:space="preserve"> </w:t>
-      </w:r>
-      <w:r>
-        <w:rPr>
-          <w:rStyle w:val="NormalTok"/>
-        </w:rPr>
-        <w:t xml:space="preserve"> </w:t>
-      </w:r>
-      <w:r>
-        <w:rPr>
-          <w:rStyle w:val="NormalTok"/>
-        </w:rPr>
-        <w:t xml:space="preserve"> </w:t>
-      </w:r>
-      <w:r>
-        <w:rPr>
-          <w:rStyle w:val="NormalTok"/>
-        </w:rPr>
-        <w:t xml:space="preserve"> </w:t>
-      </w:r>
-      <w:r>
-        <w:rPr>
-          <w:rStyle w:val="NormalTok"/>
-        </w:rPr>
-        <w:t xml:space="preserve"> </w:t>
-      </w:r>
-      <w:r>
-        <w:rPr>
-          <w:rStyle w:val="NormalTok"/>
-        </w:rPr>
-        <w:t xml:space="preserve">continent %in%</w:t>
-      </w:r>
-      <w:r>
-        <w:rPr>
-          <w:rStyle w:val="StringTok"/>
-        </w:rPr>
-        <w:t xml:space="preserve"> </w:t>
-      </w:r>
-      <w:r>
-        <w:rPr>
-          <w:rStyle w:val="KeywordTok"/>
-        </w:rPr>
-        <w:t xml:space="preserve">c</w:t>
+        <w:t xml:space="preserve">position_jitter</w:t>
       </w:r>
       <w:r>
         <w:rPr>
@@ -2414,9 +1955,21 @@
       </w:r>
       <w:r>
         <w:rPr>
-          <w:rStyle w:val="StringTok"/>
-        </w:rPr>
-        <w:t xml:space="preserve">"Africa"</w:t>
+          <w:rStyle w:val="DataTypeTok"/>
+        </w:rPr>
+        <w:t xml:space="preserve">width =</w:t>
+      </w:r>
+      <w:r>
+        <w:rPr>
+          <w:rStyle w:val="NormalTok"/>
+        </w:rPr>
+        <w:t xml:space="preserve"> </w:t>
+      </w:r>
+      <w:r>
+        <w:rPr>
+          <w:rStyle w:val="FloatTok"/>
+        </w:rPr>
+        <w:t xml:space="preserve">0.1</w:t>
       </w:r>
       <w:r>
         <w:rPr>
@@ -2426,31 +1979,13 @@
       </w:r>
       <w:r>
         <w:rPr>
-          <w:rStyle w:val="StringTok"/>
-        </w:rPr>
-        <w:t xml:space="preserve">"Europe"</w:t>
-      </w:r>
-      <w:r>
-        <w:rPr>
-          <w:rStyle w:val="NormalTok"/>
-        </w:rPr>
-        <w:t xml:space="preserve">) &amp;</w:t>
-      </w:r>
-      <w:r>
-        <w:rPr>
-          <w:rStyle w:val="StringTok"/>
-        </w:rPr>
-        <w:t xml:space="preserve"> </w:t>
-      </w:r>
-      <w:r>
-        <w:rPr>
-          <w:rStyle w:val="NormalTok"/>
-        </w:rPr>
-        <w:t xml:space="preserve">year ==</w:t>
-      </w:r>
-      <w:r>
-        <w:rPr>
-          <w:rStyle w:val="StringTok"/>
+          <w:rStyle w:val="DataTypeTok"/>
+        </w:rPr>
+        <w:t xml:space="preserve">height =</w:t>
+      </w:r>
+      <w:r>
+        <w:rPr>
+          <w:rStyle w:val="NormalTok"/>
         </w:rPr>
         <w:t xml:space="preserve"> </w:t>
       </w:r>
@@ -2458,259 +1993,49 @@
         <w:rPr>
           <w:rStyle w:val="DecValTok"/>
         </w:rPr>
-        <w:t xml:space="preserve">2007</w:t>
+        <w:t xml:space="preserve">0</w:t>
+      </w:r>
+      <w:r>
+        <w:rPr>
+          <w:rStyle w:val="NormalTok"/>
+        </w:rPr>
+        <w:t xml:space="preserve">), </w:t>
+      </w:r>
+      <w:r>
+        <w:rPr>
+          <w:rStyle w:val="DataTypeTok"/>
+        </w:rPr>
+        <w:t xml:space="preserve">alpha =</w:t>
+      </w:r>
+      <w:r>
+        <w:rPr>
+          <w:rStyle w:val="NormalTok"/>
+        </w:rPr>
+        <w:t xml:space="preserve"> </w:t>
+      </w:r>
+      <w:r>
+        <w:rPr>
+          <w:rStyle w:val="DecValTok"/>
+        </w:rPr>
+        <w:t xml:space="preserve">1</w:t>
+      </w:r>
+      <w:r>
+        <w:rPr>
+          <w:rStyle w:val="NormalTok"/>
+        </w:rPr>
+        <w:t xml:space="preserve">/</w:t>
+      </w:r>
+      <w:r>
+        <w:rPr>
+          <w:rStyle w:val="DecValTok"/>
+        </w:rPr>
+        <w:t xml:space="preserve">4</w:t>
       </w:r>
       <w:r>
         <w:rPr>
           <w:rStyle w:val="NormalTok"/>
         </w:rPr>
         <w:t xml:space="preserve">)</w:t>
-      </w:r>
-      <w:r>
-        <w:br w:type="textWrapping"/>
-      </w:r>
-      <w:r>
-        <w:rPr>
-          <w:rStyle w:val="KeywordTok"/>
-        </w:rPr>
-        <w:t xml:space="preserve">plot</w:t>
-      </w:r>
-      <w:r>
-        <w:rPr>
-          <w:rStyle w:val="NormalTok"/>
-        </w:rPr>
-        <w:t xml:space="preserve">(lifeExp ~</w:t>
-      </w:r>
-      <w:r>
-        <w:rPr>
-          <w:rStyle w:val="StringTok"/>
-        </w:rPr>
-        <w:t xml:space="preserve"> </w:t>
-      </w:r>
-      <w:r>
-        <w:rPr>
-          <w:rStyle w:val="NormalTok"/>
-        </w:rPr>
-        <w:t xml:space="preserve">gdpPercap, gap_with_colors,</w:t>
-      </w:r>
-      <w:r>
-        <w:br w:type="textWrapping"/>
-      </w:r>
-      <w:r>
-        <w:rPr>
-          <w:rStyle w:val="NormalTok"/>
-        </w:rPr>
-        <w:t xml:space="preserve"> </w:t>
-      </w:r>
-      <w:r>
-        <w:rPr>
-          <w:rStyle w:val="NormalTok"/>
-        </w:rPr>
-        <w:t xml:space="preserve"> </w:t>
-      </w:r>
-      <w:r>
-        <w:rPr>
-          <w:rStyle w:val="NormalTok"/>
-        </w:rPr>
-        <w:t xml:space="preserve"> </w:t>
-      </w:r>
-      <w:r>
-        <w:rPr>
-          <w:rStyle w:val="NormalTok"/>
-        </w:rPr>
-        <w:t xml:space="preserve"> </w:t>
-      </w:r>
-      <w:r>
-        <w:rPr>
-          <w:rStyle w:val="NormalTok"/>
-        </w:rPr>
-        <w:t xml:space="preserve"> </w:t>
-      </w:r>
-      <w:r>
-        <w:rPr>
-          <w:rStyle w:val="DataTypeTok"/>
-        </w:rPr>
-        <w:t xml:space="preserve">subset =</w:t>
-      </w:r>
-      <w:r>
-        <w:rPr>
-          <w:rStyle w:val="NormalTok"/>
-        </w:rPr>
-        <w:t xml:space="preserve"> </w:t>
-      </w:r>
-      <w:r>
-        <w:rPr>
-          <w:rStyle w:val="NormalTok"/>
-        </w:rPr>
-        <w:t xml:space="preserve">keepers, </w:t>
-      </w:r>
-      <w:r>
-        <w:rPr>
-          <w:rStyle w:val="DataTypeTok"/>
-        </w:rPr>
-        <w:t xml:space="preserve">log =</w:t>
-      </w:r>
-      <w:r>
-        <w:rPr>
-          <w:rStyle w:val="NormalTok"/>
-        </w:rPr>
-        <w:t xml:space="preserve"> </w:t>
-      </w:r>
-      <w:r>
-        <w:rPr>
-          <w:rStyle w:val="StringTok"/>
-        </w:rPr>
-        <w:t xml:space="preserve">"x"</w:t>
-      </w:r>
-      <w:r>
-        <w:rPr>
-          <w:rStyle w:val="NormalTok"/>
-        </w:rPr>
-        <w:t xml:space="preserve">, </w:t>
-      </w:r>
-      <w:r>
-        <w:rPr>
-          <w:rStyle w:val="DataTypeTok"/>
-        </w:rPr>
-        <w:t xml:space="preserve">pch =</w:t>
-      </w:r>
-      <w:r>
-        <w:rPr>
-          <w:rStyle w:val="NormalTok"/>
-        </w:rPr>
-        <w:t xml:space="preserve"> </w:t>
-      </w:r>
-      <w:r>
-        <w:rPr>
-          <w:rStyle w:val="DecValTok"/>
-        </w:rPr>
-        <w:t xml:space="preserve">21</w:t>
-      </w:r>
-      <w:r>
-        <w:rPr>
-          <w:rStyle w:val="NormalTok"/>
-        </w:rPr>
-        <w:t xml:space="preserve">,</w:t>
-      </w:r>
-      <w:r>
-        <w:br w:type="textWrapping"/>
-      </w:r>
-      <w:r>
-        <w:rPr>
-          <w:rStyle w:val="NormalTok"/>
-        </w:rPr>
-        <w:t xml:space="preserve"> </w:t>
-      </w:r>
-      <w:r>
-        <w:rPr>
-          <w:rStyle w:val="NormalTok"/>
-        </w:rPr>
-        <w:t xml:space="preserve"> </w:t>
-      </w:r>
-      <w:r>
-        <w:rPr>
-          <w:rStyle w:val="NormalTok"/>
-        </w:rPr>
-        <w:t xml:space="preserve"> </w:t>
-      </w:r>
-      <w:r>
-        <w:rPr>
-          <w:rStyle w:val="NormalTok"/>
-        </w:rPr>
-        <w:t xml:space="preserve"> </w:t>
-      </w:r>
-      <w:r>
-        <w:rPr>
-          <w:rStyle w:val="NormalTok"/>
-        </w:rPr>
-        <w:t xml:space="preserve"> </w:t>
-      </w:r>
-      <w:r>
-        <w:rPr>
-          <w:rStyle w:val="DataTypeTok"/>
-        </w:rPr>
-        <w:t xml:space="preserve">cex =</w:t>
-      </w:r>
-      <w:r>
-        <w:rPr>
-          <w:rStyle w:val="NormalTok"/>
-        </w:rPr>
-        <w:t xml:space="preserve"> </w:t>
-      </w:r>
-      <w:r>
-        <w:rPr>
-          <w:rStyle w:val="KeywordTok"/>
-        </w:rPr>
-        <w:t xml:space="preserve">sqrt</w:t>
-      </w:r>
-      <w:r>
-        <w:rPr>
-          <w:rStyle w:val="NormalTok"/>
-        </w:rPr>
-        <w:t xml:space="preserve">(gap_with_colors$pop[keepers]/pi)/</w:t>
-      </w:r>
-      <w:r>
-        <w:rPr>
-          <w:rStyle w:val="DecValTok"/>
-        </w:rPr>
-        <w:t xml:space="preserve">1500</w:t>
-      </w:r>
-      <w:r>
-        <w:rPr>
-          <w:rStyle w:val="NormalTok"/>
-        </w:rPr>
-        <w:t xml:space="preserve">,</w:t>
-      </w:r>
-      <w:r>
-        <w:br w:type="textWrapping"/>
-      </w:r>
-      <w:r>
-        <w:rPr>
-          <w:rStyle w:val="NormalTok"/>
-        </w:rPr>
-        <w:t xml:space="preserve"> </w:t>
-      </w:r>
-      <w:r>
-        <w:rPr>
-          <w:rStyle w:val="NormalTok"/>
-        </w:rPr>
-        <w:t xml:space="preserve"> </w:t>
-      </w:r>
-      <w:r>
-        <w:rPr>
-          <w:rStyle w:val="NormalTok"/>
-        </w:rPr>
-        <w:t xml:space="preserve"> </w:t>
-      </w:r>
-      <w:r>
-        <w:rPr>
-          <w:rStyle w:val="NormalTok"/>
-        </w:rPr>
-        <w:t xml:space="preserve"> </w:t>
-      </w:r>
-      <w:r>
-        <w:rPr>
-          <w:rStyle w:val="NormalTok"/>
-        </w:rPr>
-        <w:t xml:space="preserve"> </w:t>
-      </w:r>
-      <w:r>
-        <w:rPr>
-          <w:rStyle w:val="DataTypeTok"/>
-        </w:rPr>
-        <w:t xml:space="preserve">bg =</w:t>
-      </w:r>
-      <w:r>
-        <w:rPr>
-          <w:rStyle w:val="NormalTok"/>
-        </w:rPr>
-        <w:t xml:space="preserve"> </w:t>
-      </w:r>
-      <w:r>
-        <w:rPr>
-          <w:rStyle w:val="NormalTok"/>
-        </w:rPr>
-        <w:t xml:space="preserve">gap_with_colors$cc[keepers])</w:t>
       </w:r>
     </w:p>
     <w:p>
@@ -2727,7 +2052,308 @@
               <a:graphicData uri="http://schemas.openxmlformats.org/drawingml/2006/picture">
                 <pic:pic>
                   <pic:nvPicPr>
-                    <pic:cNvPr descr="GapminderMarkdown_files/figure-docx/unnamed-chunk-7-1.png" id="0" name="Picture"/>
+                    <pic:cNvPr descr="GapminderMarkdown_files/figure-docx/unnamed-chunk-6-2.png" id="0" name="Picture"/>
+                    <pic:cNvPicPr>
+                      <a:picLocks noChangeArrowheads="1" noChangeAspect="1"/>
+                    </pic:cNvPicPr>
+                  </pic:nvPicPr>
+                  <pic:blipFill>
+                    <a:blip r:embed="rId36"/>
+                    <a:stretch>
+                      <a:fillRect/>
+                    </a:stretch>
+                  </pic:blipFill>
+                  <pic:spPr bwMode="auto">
+                    <a:xfrm>
+                      <a:off x="0" y="0"/>
+                      <a:ext cx="4620126" cy="3696101"/>
+                    </a:xfrm>
+                    <a:prstGeom prst="rect">
+                      <a:avLst/>
+                    </a:prstGeom>
+                    <a:noFill/>
+                    <a:ln w="9525">
+                      <a:noFill/>
+                      <a:headEnd/>
+                      <a:tailEnd/>
+                    </a:ln>
+                  </pic:spPr>
+                </pic:pic>
+              </a:graphicData>
+            </a:graphic>
+          </wp:inline>
+        </w:drawing>
+      </w:r>
+    </w:p>
+    <w:p>
+      <w:pPr>
+        <w:pStyle w:val="SourceCode"/>
+      </w:pPr>
+      <w:r>
+        <w:rPr>
+          <w:rStyle w:val="KeywordTok"/>
+        </w:rPr>
+        <w:t xml:space="preserve">library</w:t>
+      </w:r>
+      <w:r>
+        <w:rPr>
+          <w:rStyle w:val="NormalTok"/>
+        </w:rPr>
+        <w:t xml:space="preserve">(ggplot2)</w:t>
+      </w:r>
+      <w:r>
+        <w:br w:type="textWrapping"/>
+      </w:r>
+      <w:r>
+        <w:rPr>
+          <w:rStyle w:val="KeywordTok"/>
+        </w:rPr>
+        <w:t xml:space="preserve">ggplot</w:t>
+      </w:r>
+      <w:r>
+        <w:rPr>
+          <w:rStyle w:val="NormalTok"/>
+        </w:rPr>
+        <w:t xml:space="preserve">(gapminder, </w:t>
+      </w:r>
+      <w:r>
+        <w:rPr>
+          <w:rStyle w:val="KeywordTok"/>
+        </w:rPr>
+        <w:t xml:space="preserve">aes</w:t>
+      </w:r>
+      <w:r>
+        <w:rPr>
+          <w:rStyle w:val="NormalTok"/>
+        </w:rPr>
+        <w:t xml:space="preserve">(</w:t>
+      </w:r>
+      <w:r>
+        <w:rPr>
+          <w:rStyle w:val="DataTypeTok"/>
+        </w:rPr>
+        <w:t xml:space="preserve">x =</w:t>
+      </w:r>
+      <w:r>
+        <w:rPr>
+          <w:rStyle w:val="NormalTok"/>
+        </w:rPr>
+        <w:t xml:space="preserve"> </w:t>
+      </w:r>
+      <w:r>
+        <w:rPr>
+          <w:rStyle w:val="NormalTok"/>
+        </w:rPr>
+        <w:t xml:space="preserve">continent, </w:t>
+      </w:r>
+      <w:r>
+        <w:rPr>
+          <w:rStyle w:val="DataTypeTok"/>
+        </w:rPr>
+        <w:t xml:space="preserve">y =</w:t>
+      </w:r>
+      <w:r>
+        <w:rPr>
+          <w:rStyle w:val="NormalTok"/>
+        </w:rPr>
+        <w:t xml:space="preserve"> </w:t>
+      </w:r>
+      <w:r>
+        <w:rPr>
+          <w:rStyle w:val="NormalTok"/>
+        </w:rPr>
+        <w:t xml:space="preserve">pop)) +</w:t>
+      </w:r>
+      <w:r>
+        <w:br w:type="textWrapping"/>
+      </w:r>
+      <w:r>
+        <w:rPr>
+          <w:rStyle w:val="StringTok"/>
+        </w:rPr>
+        <w:t xml:space="preserve">  </w:t>
+      </w:r>
+      <w:r>
+        <w:rPr>
+          <w:rStyle w:val="KeywordTok"/>
+        </w:rPr>
+        <w:t xml:space="preserve">geom_boxplot</w:t>
+      </w:r>
+      <w:r>
+        <w:rPr>
+          <w:rStyle w:val="NormalTok"/>
+        </w:rPr>
+        <w:t xml:space="preserve">(</w:t>
+      </w:r>
+      <w:r>
+        <w:rPr>
+          <w:rStyle w:val="DataTypeTok"/>
+        </w:rPr>
+        <w:t xml:space="preserve">outlier.colour =</w:t>
+      </w:r>
+      <w:r>
+        <w:rPr>
+          <w:rStyle w:val="NormalTok"/>
+        </w:rPr>
+        <w:t xml:space="preserve"> </w:t>
+      </w:r>
+      <w:r>
+        <w:rPr>
+          <w:rStyle w:val="StringTok"/>
+        </w:rPr>
+        <w:t xml:space="preserve">"hotpink"</w:t>
+      </w:r>
+      <w:r>
+        <w:rPr>
+          <w:rStyle w:val="NormalTok"/>
+        </w:rPr>
+        <w:t xml:space="preserve">) +</w:t>
+      </w:r>
+      <w:r>
+        <w:br w:type="textWrapping"/>
+      </w:r>
+      <w:r>
+        <w:rPr>
+          <w:rStyle w:val="StringTok"/>
+        </w:rPr>
+        <w:t xml:space="preserve">  </w:t>
+      </w:r>
+      <w:r>
+        <w:rPr>
+          <w:rStyle w:val="KeywordTok"/>
+        </w:rPr>
+        <w:t xml:space="preserve">geom_jitter</w:t>
+      </w:r>
+      <w:r>
+        <w:rPr>
+          <w:rStyle w:val="NormalTok"/>
+        </w:rPr>
+        <w:t xml:space="preserve">(</w:t>
+      </w:r>
+      <w:r>
+        <w:rPr>
+          <w:rStyle w:val="DataTypeTok"/>
+        </w:rPr>
+        <w:t xml:space="preserve">position =</w:t>
+      </w:r>
+      <w:r>
+        <w:rPr>
+          <w:rStyle w:val="NormalTok"/>
+        </w:rPr>
+        <w:t xml:space="preserve"> </w:t>
+      </w:r>
+      <w:r>
+        <w:rPr>
+          <w:rStyle w:val="KeywordTok"/>
+        </w:rPr>
+        <w:t xml:space="preserve">position_jitter</w:t>
+      </w:r>
+      <w:r>
+        <w:rPr>
+          <w:rStyle w:val="NormalTok"/>
+        </w:rPr>
+        <w:t xml:space="preserve">(</w:t>
+      </w:r>
+      <w:r>
+        <w:rPr>
+          <w:rStyle w:val="DataTypeTok"/>
+        </w:rPr>
+        <w:t xml:space="preserve">width =</w:t>
+      </w:r>
+      <w:r>
+        <w:rPr>
+          <w:rStyle w:val="NormalTok"/>
+        </w:rPr>
+        <w:t xml:space="preserve"> </w:t>
+      </w:r>
+      <w:r>
+        <w:rPr>
+          <w:rStyle w:val="FloatTok"/>
+        </w:rPr>
+        <w:t xml:space="preserve">0.1</w:t>
+      </w:r>
+      <w:r>
+        <w:rPr>
+          <w:rStyle w:val="NormalTok"/>
+        </w:rPr>
+        <w:t xml:space="preserve">, </w:t>
+      </w:r>
+      <w:r>
+        <w:rPr>
+          <w:rStyle w:val="DataTypeTok"/>
+        </w:rPr>
+        <w:t xml:space="preserve">height =</w:t>
+      </w:r>
+      <w:r>
+        <w:rPr>
+          <w:rStyle w:val="NormalTok"/>
+        </w:rPr>
+        <w:t xml:space="preserve"> </w:t>
+      </w:r>
+      <w:r>
+        <w:rPr>
+          <w:rStyle w:val="DecValTok"/>
+        </w:rPr>
+        <w:t xml:space="preserve">0</w:t>
+      </w:r>
+      <w:r>
+        <w:rPr>
+          <w:rStyle w:val="NormalTok"/>
+        </w:rPr>
+        <w:t xml:space="preserve">), </w:t>
+      </w:r>
+      <w:r>
+        <w:rPr>
+          <w:rStyle w:val="DataTypeTok"/>
+        </w:rPr>
+        <w:t xml:space="preserve">alpha =</w:t>
+      </w:r>
+      <w:r>
+        <w:rPr>
+          <w:rStyle w:val="NormalTok"/>
+        </w:rPr>
+        <w:t xml:space="preserve"> </w:t>
+      </w:r>
+      <w:r>
+        <w:rPr>
+          <w:rStyle w:val="DecValTok"/>
+        </w:rPr>
+        <w:t xml:space="preserve">1</w:t>
+      </w:r>
+      <w:r>
+        <w:rPr>
+          <w:rStyle w:val="NormalTok"/>
+        </w:rPr>
+        <w:t xml:space="preserve">/</w:t>
+      </w:r>
+      <w:r>
+        <w:rPr>
+          <w:rStyle w:val="DecValTok"/>
+        </w:rPr>
+        <w:t xml:space="preserve">4</w:t>
+      </w:r>
+      <w:r>
+        <w:rPr>
+          <w:rStyle w:val="NormalTok"/>
+        </w:rPr>
+        <w:t xml:space="preserve">)</w:t>
+      </w:r>
+    </w:p>
+    <w:p>
+      <w:pPr>
+        <w:pStyle w:val="FirstParagraph"/>
+      </w:pPr>
+      <w:r>
+        <w:drawing>
+          <wp:inline>
+            <wp:extent cx="4620126" cy="3696101"/>
+            <wp:effectExtent b="0" l="0" r="0" t="0"/>
+            <wp:docPr descr="" id="1" name="Picture"/>
+            <a:graphic>
+              <a:graphicData uri="http://schemas.openxmlformats.org/drawingml/2006/picture">
+                <pic:pic>
+                  <pic:nvPicPr>
+                    <pic:cNvPr descr="GapminderMarkdown_files/figure-docx/unnamed-chunk-6-3.png" id="0" name="Picture"/>
                     <pic:cNvPicPr>
                       <a:picLocks noChangeArrowheads="1" noChangeAspect="1"/>
                     </pic:cNvPicPr>
@@ -2759,17 +2385,1736 @@
           </wp:inline>
         </w:drawing>
       </w:r>
+      <w:r>
+        <w:t xml:space="preserve"> </w:t>
+      </w:r>
+      <w:r>
+        <w:t xml:space="preserve">###</w:t>
+      </w:r>
+      <w:r>
+        <w:rPr>
+          <w:b/>
+        </w:rPr>
+        <w:t xml:space="preserve">Added plots for gdpPercap and lifeExp</w:t>
+      </w:r>
     </w:p>
     <w:p>
       <w:pPr>
         <w:pStyle w:val="Heading3"/>
       </w:pPr>
-      <w:bookmarkStart w:id="38" w:name="homework-01-exercise---task-4"/>
+      <w:bookmarkStart w:id="38" w:name="homework-01-exercise---task-3"/>
       <w:bookmarkEnd w:id="38"/>
       <w:r>
         <w:rPr>
           <w:b/>
         </w:rPr>
+        <w:t xml:space="preserve">Homework 01 Exercise - Task 3</w:t>
+      </w:r>
+    </w:p>
+    <w:p>
+      <w:pPr>
+        <w:pStyle w:val="FirstParagraph"/>
+      </w:pPr>
+      <w:r>
+        <w:t xml:space="preserve">Modify the R code chunk above to now produce two more plots: one for</w:t>
+      </w:r>
+      <w:r>
+        <w:t xml:space="preserve"> </w:t>
+      </w:r>
+      <w:r>
+        <w:rPr>
+          <w:rStyle w:val="VerbatimChar"/>
+        </w:rPr>
+        <w:t xml:space="preserve">gdpPercap</w:t>
+      </w:r>
+      <w:r>
+        <w:t xml:space="preserve"> </w:t>
+      </w:r>
+      <w:r>
+        <w:t xml:space="preserve">instead of</w:t>
+      </w:r>
+      <w:r>
+        <w:t xml:space="preserve"> </w:t>
+      </w:r>
+      <w:r>
+        <w:rPr>
+          <w:rStyle w:val="VerbatimChar"/>
+        </w:rPr>
+        <w:t xml:space="preserve">lifeExp</w:t>
+      </w:r>
+      <w:r>
+        <w:t xml:space="preserve"> </w:t>
+      </w:r>
+      <w:r>
+        <w:t xml:space="preserve">and one for</w:t>
+      </w:r>
+      <w:r>
+        <w:t xml:space="preserve"> </w:t>
+      </w:r>
+      <w:r>
+        <w:rPr>
+          <w:rStyle w:val="VerbatimChar"/>
+        </w:rPr>
+        <w:t xml:space="preserve">pop</w:t>
+      </w:r>
+      <w:r>
+        <w:t xml:space="preserve"> </w:t>
+      </w:r>
+      <w:r>
+        <w:t xml:space="preserve">instead of</w:t>
+      </w:r>
+      <w:r>
+        <w:t xml:space="preserve"> </w:t>
+      </w:r>
+      <w:r>
+        <w:rPr>
+          <w:rStyle w:val="VerbatimChar"/>
+        </w:rPr>
+        <w:t xml:space="preserve">lifeExp</w:t>
+      </w:r>
+      <w:r>
+        <w:t xml:space="preserve">.</w:t>
+      </w:r>
+      <w:r>
+        <w:t xml:space="preserve"> </w:t>
+      </w:r>
+      <w:r>
+        <w:rPr>
+          <w:i/>
+        </w:rPr>
+        <w:t xml:space="preserve">Hint: change out the variable for</w:t>
+      </w:r>
+      <w:r>
+        <w:rPr>
+          <w:i/>
+        </w:rPr>
+        <w:t xml:space="preserve"> </w:t>
+      </w:r>
+      <w:r>
+        <w:rPr>
+          <w:rStyle w:val="VerbatimChar"/>
+          <w:i/>
+        </w:rPr>
+        <w:t xml:space="preserve">y</w:t>
+      </w:r>
+      <w:r>
+        <w:rPr>
+          <w:i/>
+        </w:rPr>
+        <w:t xml:space="preserve"> </w:t>
+      </w:r>
+      <w:r>
+        <w:rPr>
+          <w:i/>
+        </w:rPr>
+        <w:t xml:space="preserve">above. You will need the entire code chunk run twice - once for each different plot.</w:t>
+      </w:r>
+    </w:p>
+    <w:p>
+      <w:pPr>
+        <w:pStyle w:val="Heading3"/>
+      </w:pPr>
+      <w:bookmarkStart w:id="39" w:name="selecting-a-data-subset-and-customizing-plot-colors"/>
+      <w:bookmarkEnd w:id="39"/>
+      <w:r>
+        <w:t xml:space="preserve">Selecting a Data subset and Customizing Plot Colors</w:t>
+      </w:r>
+    </w:p>
+    <w:p>
+      <w:pPr>
+        <w:pStyle w:val="FirstParagraph"/>
+      </w:pPr>
+      <w:r>
+        <w:t xml:space="preserve">For this next example, we will use the built-in "country_colors" dataset defined in the</w:t>
+      </w:r>
+      <w:r>
+        <w:t xml:space="preserve"> </w:t>
+      </w:r>
+      <w:r>
+        <w:rPr>
+          <w:rStyle w:val="VerbatimChar"/>
+        </w:rPr>
+        <w:t xml:space="preserve">gapminder</w:t>
+      </w:r>
+      <w:r>
+        <w:t xml:space="preserve"> </w:t>
+      </w:r>
+      <w:r>
+        <w:t xml:space="preserve">package to create an updated data frame (cope of the</w:t>
+      </w:r>
+      <w:r>
+        <w:t xml:space="preserve"> </w:t>
+      </w:r>
+      <w:r>
+        <w:rPr>
+          <w:rStyle w:val="VerbatimChar"/>
+        </w:rPr>
+        <w:t xml:space="preserve">gapminder</w:t>
+      </w:r>
+      <w:r>
+        <w:t xml:space="preserve"> </w:t>
+      </w:r>
+      <w:r>
+        <w:t xml:space="preserve">dataset) called</w:t>
+      </w:r>
+      <w:r>
+        <w:t xml:space="preserve"> </w:t>
+      </w:r>
+      <w:r>
+        <w:rPr>
+          <w:rStyle w:val="VerbatimChar"/>
+        </w:rPr>
+        <w:t xml:space="preserve">gap_with_colors</w:t>
+      </w:r>
+      <w:r>
+        <w:t xml:space="preserve">.</w:t>
+      </w:r>
+      <w:r>
+        <w:t xml:space="preserve"> </w:t>
+      </w:r>
+      <w:r>
+        <w:rPr>
+          <w:i/>
+        </w:rPr>
+        <w:t xml:space="preserve">NOTE: To see the built-in datasets in the</w:t>
+      </w:r>
+      <w:r>
+        <w:rPr>
+          <w:i/>
+        </w:rPr>
+        <w:t xml:space="preserve"> </w:t>
+      </w:r>
+      <w:r>
+        <w:rPr>
+          <w:rStyle w:val="VerbatimChar"/>
+          <w:i/>
+        </w:rPr>
+        <w:t xml:space="preserve">gapminder</w:t>
+      </w:r>
+      <w:r>
+        <w:rPr>
+          <w:i/>
+        </w:rPr>
+        <w:t xml:space="preserve"> </w:t>
+      </w:r>
+      <w:r>
+        <w:rPr>
+          <w:i/>
+        </w:rPr>
+        <w:t xml:space="preserve">package, type</w:t>
+      </w:r>
+      <w:r>
+        <w:rPr>
+          <w:i/>
+        </w:rPr>
+        <w:t xml:space="preserve"> </w:t>
+      </w:r>
+      <w:r>
+        <w:rPr>
+          <w:rStyle w:val="VerbatimChar"/>
+          <w:i/>
+        </w:rPr>
+        <w:t xml:space="preserve">data(package = "gapminder")</w:t>
+      </w:r>
+      <w:r>
+        <w:rPr>
+          <w:i/>
+        </w:rPr>
+        <w:t xml:space="preserve"> </w:t>
+      </w:r>
+      <w:r>
+        <w:rPr>
+          <w:i/>
+        </w:rPr>
+        <w:t xml:space="preserve">in the console.</w:t>
+      </w:r>
+      <w:r>
+        <w:t xml:space="preserve"> </w:t>
+      </w:r>
+      <w:r>
+        <w:t xml:space="preserve">After setting up the custom colors, the next line of R code defines which continents we plan to "keep" in our plot. This defines and object called</w:t>
+      </w:r>
+      <w:r>
+        <w:t xml:space="preserve"> </w:t>
+      </w:r>
+      <w:r>
+        <w:rPr>
+          <w:rStyle w:val="VerbatimChar"/>
+        </w:rPr>
+        <w:t xml:space="preserve">keepers</w:t>
+      </w:r>
+      <w:r>
+        <w:t xml:space="preserve"> </w:t>
+      </w:r>
+      <w:r>
+        <w:t xml:space="preserve">below. In this case, we are "keeping" Africa and Europe and the year 2007. So, we are subsetting the dataset for 2 countries and 1 year. Then the</w:t>
+      </w:r>
+      <w:r>
+        <w:t xml:space="preserve"> </w:t>
+      </w:r>
+      <w:r>
+        <w:rPr>
+          <w:rStyle w:val="VerbatimChar"/>
+        </w:rPr>
+        <w:t xml:space="preserve">plot()</w:t>
+      </w:r>
+      <w:r>
+        <w:t xml:space="preserve"> </w:t>
+      </w:r>
+      <w:r>
+        <w:t xml:space="preserve">command creates the scatterplot of life expectancy by GDP per capita with a dot representing each county within 2 continents (Africa and Europe) for only 2007. The size of each dot is represents a 3rd variable "pop" for population size.</w:t>
+      </w:r>
+    </w:p>
+    <w:p>
+      <w:pPr>
+        <w:pStyle w:val="Heading3"/>
+      </w:pPr>
+      <w:bookmarkStart w:id="40" w:name="adding-bubble-plots-for-americas-and-asia"/>
+      <w:bookmarkEnd w:id="40"/>
+      <w:r>
+        <w:rPr>
+          <w:b/>
+        </w:rPr>
+        <w:t xml:space="preserve">Adding bubble plots for Americas and Asia</w:t>
+      </w:r>
+    </w:p>
+    <w:p>
+      <w:pPr>
+        <w:pStyle w:val="SourceCode"/>
+      </w:pPr>
+      <w:r>
+        <w:rPr>
+          <w:rStyle w:val="CommentTok"/>
+        </w:rPr>
+        <w:t xml:space="preserve"># for convenience, integrate the country colors into the data.frame</w:t>
+      </w:r>
+      <w:r>
+        <w:br w:type="textWrapping"/>
+      </w:r>
+      <w:r>
+        <w:rPr>
+          <w:rStyle w:val="NormalTok"/>
+        </w:rPr>
+        <w:t xml:space="preserve">gap_with_colors &lt;-</w:t>
+      </w:r>
+      <w:r>
+        <w:br w:type="textWrapping"/>
+      </w:r>
+      <w:r>
+        <w:rPr>
+          <w:rStyle w:val="StringTok"/>
+        </w:rPr>
+        <w:t xml:space="preserve">  </w:t>
+      </w:r>
+      <w:r>
+        <w:rPr>
+          <w:rStyle w:val="KeywordTok"/>
+        </w:rPr>
+        <w:t xml:space="preserve">data.frame</w:t>
+      </w:r>
+      <w:r>
+        <w:rPr>
+          <w:rStyle w:val="NormalTok"/>
+        </w:rPr>
+        <w:t xml:space="preserve">(gapminder,</w:t>
+      </w:r>
+      <w:r>
+        <w:br w:type="textWrapping"/>
+      </w:r>
+      <w:r>
+        <w:rPr>
+          <w:rStyle w:val="NormalTok"/>
+        </w:rPr>
+        <w:t xml:space="preserve"> </w:t>
+      </w:r>
+      <w:r>
+        <w:rPr>
+          <w:rStyle w:val="NormalTok"/>
+        </w:rPr>
+        <w:t xml:space="preserve"> </w:t>
+      </w:r>
+      <w:r>
+        <w:rPr>
+          <w:rStyle w:val="NormalTok"/>
+        </w:rPr>
+        <w:t xml:space="preserve"> </w:t>
+      </w:r>
+      <w:r>
+        <w:rPr>
+          <w:rStyle w:val="NormalTok"/>
+        </w:rPr>
+        <w:t xml:space="preserve"> </w:t>
+      </w:r>
+      <w:r>
+        <w:rPr>
+          <w:rStyle w:val="NormalTok"/>
+        </w:rPr>
+        <w:t xml:space="preserve"> </w:t>
+      </w:r>
+      <w:r>
+        <w:rPr>
+          <w:rStyle w:val="NormalTok"/>
+        </w:rPr>
+        <w:t xml:space="preserve"> </w:t>
+      </w:r>
+      <w:r>
+        <w:rPr>
+          <w:rStyle w:val="NormalTok"/>
+        </w:rPr>
+        <w:t xml:space="preserve"> </w:t>
+      </w:r>
+      <w:r>
+        <w:rPr>
+          <w:rStyle w:val="NormalTok"/>
+        </w:rPr>
+        <w:t xml:space="preserve"> </w:t>
+      </w:r>
+      <w:r>
+        <w:rPr>
+          <w:rStyle w:val="NormalTok"/>
+        </w:rPr>
+        <w:t xml:space="preserve"> </w:t>
+      </w:r>
+      <w:r>
+        <w:rPr>
+          <w:rStyle w:val="NormalTok"/>
+        </w:rPr>
+        <w:t xml:space="preserve"> </w:t>
+      </w:r>
+      <w:r>
+        <w:rPr>
+          <w:rStyle w:val="NormalTok"/>
+        </w:rPr>
+        <w:t xml:space="preserve"> </w:t>
+      </w:r>
+      <w:r>
+        <w:rPr>
+          <w:rStyle w:val="NormalTok"/>
+        </w:rPr>
+        <w:t xml:space="preserve"> </w:t>
+      </w:r>
+      <w:r>
+        <w:rPr>
+          <w:rStyle w:val="NormalTok"/>
+        </w:rPr>
+        <w:t xml:space="preserve"> </w:t>
+      </w:r>
+      <w:r>
+        <w:rPr>
+          <w:rStyle w:val="DataTypeTok"/>
+        </w:rPr>
+        <w:t xml:space="preserve">cc =</w:t>
+      </w:r>
+      <w:r>
+        <w:rPr>
+          <w:rStyle w:val="NormalTok"/>
+        </w:rPr>
+        <w:t xml:space="preserve"> </w:t>
+      </w:r>
+      <w:r>
+        <w:rPr>
+          <w:rStyle w:val="KeywordTok"/>
+        </w:rPr>
+        <w:t xml:space="preserve">I</w:t>
+      </w:r>
+      <w:r>
+        <w:rPr>
+          <w:rStyle w:val="NormalTok"/>
+        </w:rPr>
+        <w:t xml:space="preserve">(country_colors[</w:t>
+      </w:r>
+      <w:r>
+        <w:rPr>
+          <w:rStyle w:val="KeywordTok"/>
+        </w:rPr>
+        <w:t xml:space="preserve">match</w:t>
+      </w:r>
+      <w:r>
+        <w:rPr>
+          <w:rStyle w:val="NormalTok"/>
+        </w:rPr>
+        <w:t xml:space="preserve">(gapminder$country,</w:t>
+      </w:r>
+      <w:r>
+        <w:br w:type="textWrapping"/>
+      </w:r>
+      <w:r>
+        <w:rPr>
+          <w:rStyle w:val="NormalTok"/>
+        </w:rPr>
+        <w:t xml:space="preserve"> </w:t>
+      </w:r>
+      <w:r>
+        <w:rPr>
+          <w:rStyle w:val="NormalTok"/>
+        </w:rPr>
+        <w:t xml:space="preserve"> </w:t>
+      </w:r>
+      <w:r>
+        <w:rPr>
+          <w:rStyle w:val="NormalTok"/>
+        </w:rPr>
+        <w:t xml:space="preserve"> </w:t>
+      </w:r>
+      <w:r>
+        <w:rPr>
+          <w:rStyle w:val="NormalTok"/>
+        </w:rPr>
+        <w:t xml:space="preserve"> </w:t>
+      </w:r>
+      <w:r>
+        <w:rPr>
+          <w:rStyle w:val="NormalTok"/>
+        </w:rPr>
+        <w:t xml:space="preserve"> </w:t>
+      </w:r>
+      <w:r>
+        <w:rPr>
+          <w:rStyle w:val="NormalTok"/>
+        </w:rPr>
+        <w:t xml:space="preserve"> </w:t>
+      </w:r>
+      <w:r>
+        <w:rPr>
+          <w:rStyle w:val="NormalTok"/>
+        </w:rPr>
+        <w:t xml:space="preserve"> </w:t>
+      </w:r>
+      <w:r>
+        <w:rPr>
+          <w:rStyle w:val="NormalTok"/>
+        </w:rPr>
+        <w:t xml:space="preserve"> </w:t>
+      </w:r>
+      <w:r>
+        <w:rPr>
+          <w:rStyle w:val="NormalTok"/>
+        </w:rPr>
+        <w:t xml:space="preserve"> </w:t>
+      </w:r>
+      <w:r>
+        <w:rPr>
+          <w:rStyle w:val="NormalTok"/>
+        </w:rPr>
+        <w:t xml:space="preserve"> </w:t>
+      </w:r>
+      <w:r>
+        <w:rPr>
+          <w:rStyle w:val="NormalTok"/>
+        </w:rPr>
+        <w:t xml:space="preserve"> </w:t>
+      </w:r>
+      <w:r>
+        <w:rPr>
+          <w:rStyle w:val="NormalTok"/>
+        </w:rPr>
+        <w:t xml:space="preserve"> </w:t>
+      </w:r>
+      <w:r>
+        <w:rPr>
+          <w:rStyle w:val="NormalTok"/>
+        </w:rPr>
+        <w:t xml:space="preserve"> </w:t>
+      </w:r>
+      <w:r>
+        <w:rPr>
+          <w:rStyle w:val="NormalTok"/>
+        </w:rPr>
+        <w:t xml:space="preserve"> </w:t>
+      </w:r>
+      <w:r>
+        <w:rPr>
+          <w:rStyle w:val="NormalTok"/>
+        </w:rPr>
+        <w:t xml:space="preserve"> </w:t>
+      </w:r>
+      <w:r>
+        <w:rPr>
+          <w:rStyle w:val="NormalTok"/>
+        </w:rPr>
+        <w:t xml:space="preserve"> </w:t>
+      </w:r>
+      <w:r>
+        <w:rPr>
+          <w:rStyle w:val="NormalTok"/>
+        </w:rPr>
+        <w:t xml:space="preserve"> </w:t>
+      </w:r>
+      <w:r>
+        <w:rPr>
+          <w:rStyle w:val="NormalTok"/>
+        </w:rPr>
+        <w:t xml:space="preserve"> </w:t>
+      </w:r>
+      <w:r>
+        <w:rPr>
+          <w:rStyle w:val="NormalTok"/>
+        </w:rPr>
+        <w:t xml:space="preserve"> </w:t>
+      </w:r>
+      <w:r>
+        <w:rPr>
+          <w:rStyle w:val="NormalTok"/>
+        </w:rPr>
+        <w:t xml:space="preserve"> </w:t>
+      </w:r>
+      <w:r>
+        <w:rPr>
+          <w:rStyle w:val="NormalTok"/>
+        </w:rPr>
+        <w:t xml:space="preserve"> </w:t>
+      </w:r>
+      <w:r>
+        <w:rPr>
+          <w:rStyle w:val="NormalTok"/>
+        </w:rPr>
+        <w:t xml:space="preserve"> </w:t>
+      </w:r>
+      <w:r>
+        <w:rPr>
+          <w:rStyle w:val="NormalTok"/>
+        </w:rPr>
+        <w:t xml:space="preserve"> </w:t>
+      </w:r>
+      <w:r>
+        <w:rPr>
+          <w:rStyle w:val="NormalTok"/>
+        </w:rPr>
+        <w:t xml:space="preserve"> </w:t>
+      </w:r>
+      <w:r>
+        <w:rPr>
+          <w:rStyle w:val="NormalTok"/>
+        </w:rPr>
+        <w:t xml:space="preserve"> </w:t>
+      </w:r>
+      <w:r>
+        <w:rPr>
+          <w:rStyle w:val="NormalTok"/>
+        </w:rPr>
+        <w:t xml:space="preserve"> </w:t>
+      </w:r>
+      <w:r>
+        <w:rPr>
+          <w:rStyle w:val="NormalTok"/>
+        </w:rPr>
+        <w:t xml:space="preserve"> </w:t>
+      </w:r>
+      <w:r>
+        <w:rPr>
+          <w:rStyle w:val="NormalTok"/>
+        </w:rPr>
+        <w:t xml:space="preserve"> </w:t>
+      </w:r>
+      <w:r>
+        <w:rPr>
+          <w:rStyle w:val="NormalTok"/>
+        </w:rPr>
+        <w:t xml:space="preserve"> </w:t>
+      </w:r>
+      <w:r>
+        <w:rPr>
+          <w:rStyle w:val="NormalTok"/>
+        </w:rPr>
+        <w:t xml:space="preserve"> </w:t>
+      </w:r>
+      <w:r>
+        <w:rPr>
+          <w:rStyle w:val="NormalTok"/>
+        </w:rPr>
+        <w:t xml:space="preserve"> </w:t>
+      </w:r>
+      <w:r>
+        <w:rPr>
+          <w:rStyle w:val="NormalTok"/>
+        </w:rPr>
+        <w:t xml:space="preserve"> </w:t>
+      </w:r>
+      <w:r>
+        <w:rPr>
+          <w:rStyle w:val="NormalTok"/>
+        </w:rPr>
+        <w:t xml:space="preserve"> </w:t>
+      </w:r>
+      <w:r>
+        <w:rPr>
+          <w:rStyle w:val="NormalTok"/>
+        </w:rPr>
+        <w:t xml:space="preserve"> </w:t>
+      </w:r>
+      <w:r>
+        <w:rPr>
+          <w:rStyle w:val="NormalTok"/>
+        </w:rPr>
+        <w:t xml:space="preserve"> </w:t>
+      </w:r>
+      <w:r>
+        <w:rPr>
+          <w:rStyle w:val="NormalTok"/>
+        </w:rPr>
+        <w:t xml:space="preserve"> </w:t>
+      </w:r>
+      <w:r>
+        <w:rPr>
+          <w:rStyle w:val="NormalTok"/>
+        </w:rPr>
+        <w:t xml:space="preserve"> </w:t>
+      </w:r>
+      <w:r>
+        <w:rPr>
+          <w:rStyle w:val="NormalTok"/>
+        </w:rPr>
+        <w:t xml:space="preserve"> </w:t>
+      </w:r>
+      <w:r>
+        <w:rPr>
+          <w:rStyle w:val="NormalTok"/>
+        </w:rPr>
+        <w:t xml:space="preserve"> </w:t>
+      </w:r>
+      <w:r>
+        <w:rPr>
+          <w:rStyle w:val="NormalTok"/>
+        </w:rPr>
+        <w:t xml:space="preserve"> </w:t>
+      </w:r>
+      <w:r>
+        <w:rPr>
+          <w:rStyle w:val="NormalTok"/>
+        </w:rPr>
+        <w:t xml:space="preserve"> </w:t>
+      </w:r>
+      <w:r>
+        <w:rPr>
+          <w:rStyle w:val="KeywordTok"/>
+        </w:rPr>
+        <w:t xml:space="preserve">names</w:t>
+      </w:r>
+      <w:r>
+        <w:rPr>
+          <w:rStyle w:val="NormalTok"/>
+        </w:rPr>
+        <w:t xml:space="preserve">(country_colors))]))</w:t>
+      </w:r>
+      <w:r>
+        <w:br w:type="textWrapping"/>
+      </w:r>
+      <w:r>
+        <w:br w:type="textWrapping"/>
+      </w:r>
+      <w:r>
+        <w:rPr>
+          <w:rStyle w:val="CommentTok"/>
+        </w:rPr>
+        <w:t xml:space="preserve"># bubble plot, focus just on Africa and Europe in 2007</w:t>
+      </w:r>
+      <w:r>
+        <w:br w:type="textWrapping"/>
+      </w:r>
+      <w:r>
+        <w:rPr>
+          <w:rStyle w:val="NormalTok"/>
+        </w:rPr>
+        <w:t xml:space="preserve">keepers &lt;-</w:t>
+      </w:r>
+      <w:r>
+        <w:rPr>
+          <w:rStyle w:val="StringTok"/>
+        </w:rPr>
+        <w:t xml:space="preserve"> </w:t>
+      </w:r>
+      <w:r>
+        <w:rPr>
+          <w:rStyle w:val="KeywordTok"/>
+        </w:rPr>
+        <w:t xml:space="preserve">with</w:t>
+      </w:r>
+      <w:r>
+        <w:rPr>
+          <w:rStyle w:val="NormalTok"/>
+        </w:rPr>
+        <w:t xml:space="preserve">(gap_with_colors,</w:t>
+      </w:r>
+      <w:r>
+        <w:br w:type="textWrapping"/>
+      </w:r>
+      <w:r>
+        <w:rPr>
+          <w:rStyle w:val="NormalTok"/>
+        </w:rPr>
+        <w:t xml:space="preserve"> </w:t>
+      </w:r>
+      <w:r>
+        <w:rPr>
+          <w:rStyle w:val="NormalTok"/>
+        </w:rPr>
+        <w:t xml:space="preserve"> </w:t>
+      </w:r>
+      <w:r>
+        <w:rPr>
+          <w:rStyle w:val="NormalTok"/>
+        </w:rPr>
+        <w:t xml:space="preserve"> </w:t>
+      </w:r>
+      <w:r>
+        <w:rPr>
+          <w:rStyle w:val="NormalTok"/>
+        </w:rPr>
+        <w:t xml:space="preserve"> </w:t>
+      </w:r>
+      <w:r>
+        <w:rPr>
+          <w:rStyle w:val="NormalTok"/>
+        </w:rPr>
+        <w:t xml:space="preserve"> </w:t>
+      </w:r>
+      <w:r>
+        <w:rPr>
+          <w:rStyle w:val="NormalTok"/>
+        </w:rPr>
+        <w:t xml:space="preserve"> </w:t>
+      </w:r>
+      <w:r>
+        <w:rPr>
+          <w:rStyle w:val="NormalTok"/>
+        </w:rPr>
+        <w:t xml:space="preserve"> </w:t>
+      </w:r>
+      <w:r>
+        <w:rPr>
+          <w:rStyle w:val="NormalTok"/>
+        </w:rPr>
+        <w:t xml:space="preserve"> </w:t>
+      </w:r>
+      <w:r>
+        <w:rPr>
+          <w:rStyle w:val="NormalTok"/>
+        </w:rPr>
+        <w:t xml:space="preserve"> </w:t>
+      </w:r>
+      <w:r>
+        <w:rPr>
+          <w:rStyle w:val="NormalTok"/>
+        </w:rPr>
+        <w:t xml:space="preserve"> </w:t>
+      </w:r>
+      <w:r>
+        <w:rPr>
+          <w:rStyle w:val="NormalTok"/>
+        </w:rPr>
+        <w:t xml:space="preserve"> </w:t>
+      </w:r>
+      <w:r>
+        <w:rPr>
+          <w:rStyle w:val="NormalTok"/>
+        </w:rPr>
+        <w:t xml:space="preserve"> </w:t>
+      </w:r>
+      <w:r>
+        <w:rPr>
+          <w:rStyle w:val="NormalTok"/>
+        </w:rPr>
+        <w:t xml:space="preserve"> </w:t>
+      </w:r>
+      <w:r>
+        <w:rPr>
+          <w:rStyle w:val="NormalTok"/>
+        </w:rPr>
+        <w:t xml:space="preserve"> </w:t>
+      </w:r>
+      <w:r>
+        <w:rPr>
+          <w:rStyle w:val="NormalTok"/>
+        </w:rPr>
+        <w:t xml:space="preserve"> </w:t>
+      </w:r>
+      <w:r>
+        <w:rPr>
+          <w:rStyle w:val="NormalTok"/>
+        </w:rPr>
+        <w:t xml:space="preserve"> </w:t>
+      </w:r>
+      <w:r>
+        <w:rPr>
+          <w:rStyle w:val="NormalTok"/>
+        </w:rPr>
+        <w:t xml:space="preserve">continent %in%</w:t>
+      </w:r>
+      <w:r>
+        <w:rPr>
+          <w:rStyle w:val="StringTok"/>
+        </w:rPr>
+        <w:t xml:space="preserve"> </w:t>
+      </w:r>
+      <w:r>
+        <w:rPr>
+          <w:rStyle w:val="KeywordTok"/>
+        </w:rPr>
+        <w:t xml:space="preserve">c</w:t>
+      </w:r>
+      <w:r>
+        <w:rPr>
+          <w:rStyle w:val="NormalTok"/>
+        </w:rPr>
+        <w:t xml:space="preserve">(</w:t>
+      </w:r>
+      <w:r>
+        <w:rPr>
+          <w:rStyle w:val="StringTok"/>
+        </w:rPr>
+        <w:t xml:space="preserve">"Africa"</w:t>
+      </w:r>
+      <w:r>
+        <w:rPr>
+          <w:rStyle w:val="NormalTok"/>
+        </w:rPr>
+        <w:t xml:space="preserve">, </w:t>
+      </w:r>
+      <w:r>
+        <w:rPr>
+          <w:rStyle w:val="StringTok"/>
+        </w:rPr>
+        <w:t xml:space="preserve">"Europe"</w:t>
+      </w:r>
+      <w:r>
+        <w:rPr>
+          <w:rStyle w:val="NormalTok"/>
+        </w:rPr>
+        <w:t xml:space="preserve">) &amp;</w:t>
+      </w:r>
+      <w:r>
+        <w:rPr>
+          <w:rStyle w:val="StringTok"/>
+        </w:rPr>
+        <w:t xml:space="preserve"> </w:t>
+      </w:r>
+      <w:r>
+        <w:rPr>
+          <w:rStyle w:val="NormalTok"/>
+        </w:rPr>
+        <w:t xml:space="preserve">year ==</w:t>
+      </w:r>
+      <w:r>
+        <w:rPr>
+          <w:rStyle w:val="StringTok"/>
+        </w:rPr>
+        <w:t xml:space="preserve"> </w:t>
+      </w:r>
+      <w:r>
+        <w:rPr>
+          <w:rStyle w:val="DecValTok"/>
+        </w:rPr>
+        <w:t xml:space="preserve">2007</w:t>
+      </w:r>
+      <w:r>
+        <w:rPr>
+          <w:rStyle w:val="NormalTok"/>
+        </w:rPr>
+        <w:t xml:space="preserve">)</w:t>
+      </w:r>
+      <w:r>
+        <w:br w:type="textWrapping"/>
+      </w:r>
+      <w:r>
+        <w:rPr>
+          <w:rStyle w:val="KeywordTok"/>
+        </w:rPr>
+        <w:t xml:space="preserve">plot</w:t>
+      </w:r>
+      <w:r>
+        <w:rPr>
+          <w:rStyle w:val="NormalTok"/>
+        </w:rPr>
+        <w:t xml:space="preserve">(lifeExp ~</w:t>
+      </w:r>
+      <w:r>
+        <w:rPr>
+          <w:rStyle w:val="StringTok"/>
+        </w:rPr>
+        <w:t xml:space="preserve"> </w:t>
+      </w:r>
+      <w:r>
+        <w:rPr>
+          <w:rStyle w:val="NormalTok"/>
+        </w:rPr>
+        <w:t xml:space="preserve">gdpPercap, gap_with_colors,</w:t>
+      </w:r>
+      <w:r>
+        <w:br w:type="textWrapping"/>
+      </w:r>
+      <w:r>
+        <w:rPr>
+          <w:rStyle w:val="NormalTok"/>
+        </w:rPr>
+        <w:t xml:space="preserve"> </w:t>
+      </w:r>
+      <w:r>
+        <w:rPr>
+          <w:rStyle w:val="NormalTok"/>
+        </w:rPr>
+        <w:t xml:space="preserve"> </w:t>
+      </w:r>
+      <w:r>
+        <w:rPr>
+          <w:rStyle w:val="NormalTok"/>
+        </w:rPr>
+        <w:t xml:space="preserve"> </w:t>
+      </w:r>
+      <w:r>
+        <w:rPr>
+          <w:rStyle w:val="NormalTok"/>
+        </w:rPr>
+        <w:t xml:space="preserve"> </w:t>
+      </w:r>
+      <w:r>
+        <w:rPr>
+          <w:rStyle w:val="NormalTok"/>
+        </w:rPr>
+        <w:t xml:space="preserve"> </w:t>
+      </w:r>
+      <w:r>
+        <w:rPr>
+          <w:rStyle w:val="DataTypeTok"/>
+        </w:rPr>
+        <w:t xml:space="preserve">subset =</w:t>
+      </w:r>
+      <w:r>
+        <w:rPr>
+          <w:rStyle w:val="NormalTok"/>
+        </w:rPr>
+        <w:t xml:space="preserve"> </w:t>
+      </w:r>
+      <w:r>
+        <w:rPr>
+          <w:rStyle w:val="NormalTok"/>
+        </w:rPr>
+        <w:t xml:space="preserve">keepers, </w:t>
+      </w:r>
+      <w:r>
+        <w:rPr>
+          <w:rStyle w:val="DataTypeTok"/>
+        </w:rPr>
+        <w:t xml:space="preserve">log =</w:t>
+      </w:r>
+      <w:r>
+        <w:rPr>
+          <w:rStyle w:val="NormalTok"/>
+        </w:rPr>
+        <w:t xml:space="preserve"> </w:t>
+      </w:r>
+      <w:r>
+        <w:rPr>
+          <w:rStyle w:val="StringTok"/>
+        </w:rPr>
+        <w:t xml:space="preserve">"x"</w:t>
+      </w:r>
+      <w:r>
+        <w:rPr>
+          <w:rStyle w:val="NormalTok"/>
+        </w:rPr>
+        <w:t xml:space="preserve">, </w:t>
+      </w:r>
+      <w:r>
+        <w:rPr>
+          <w:rStyle w:val="DataTypeTok"/>
+        </w:rPr>
+        <w:t xml:space="preserve">pch =</w:t>
+      </w:r>
+      <w:r>
+        <w:rPr>
+          <w:rStyle w:val="NormalTok"/>
+        </w:rPr>
+        <w:t xml:space="preserve"> </w:t>
+      </w:r>
+      <w:r>
+        <w:rPr>
+          <w:rStyle w:val="DecValTok"/>
+        </w:rPr>
+        <w:t xml:space="preserve">21</w:t>
+      </w:r>
+      <w:r>
+        <w:rPr>
+          <w:rStyle w:val="NormalTok"/>
+        </w:rPr>
+        <w:t xml:space="preserve">,</w:t>
+      </w:r>
+      <w:r>
+        <w:br w:type="textWrapping"/>
+      </w:r>
+      <w:r>
+        <w:rPr>
+          <w:rStyle w:val="NormalTok"/>
+        </w:rPr>
+        <w:t xml:space="preserve"> </w:t>
+      </w:r>
+      <w:r>
+        <w:rPr>
+          <w:rStyle w:val="NormalTok"/>
+        </w:rPr>
+        <w:t xml:space="preserve"> </w:t>
+      </w:r>
+      <w:r>
+        <w:rPr>
+          <w:rStyle w:val="NormalTok"/>
+        </w:rPr>
+        <w:t xml:space="preserve"> </w:t>
+      </w:r>
+      <w:r>
+        <w:rPr>
+          <w:rStyle w:val="NormalTok"/>
+        </w:rPr>
+        <w:t xml:space="preserve"> </w:t>
+      </w:r>
+      <w:r>
+        <w:rPr>
+          <w:rStyle w:val="NormalTok"/>
+        </w:rPr>
+        <w:t xml:space="preserve"> </w:t>
+      </w:r>
+      <w:r>
+        <w:rPr>
+          <w:rStyle w:val="DataTypeTok"/>
+        </w:rPr>
+        <w:t xml:space="preserve">cex =</w:t>
+      </w:r>
+      <w:r>
+        <w:rPr>
+          <w:rStyle w:val="NormalTok"/>
+        </w:rPr>
+        <w:t xml:space="preserve"> </w:t>
+      </w:r>
+      <w:r>
+        <w:rPr>
+          <w:rStyle w:val="KeywordTok"/>
+        </w:rPr>
+        <w:t xml:space="preserve">sqrt</w:t>
+      </w:r>
+      <w:r>
+        <w:rPr>
+          <w:rStyle w:val="NormalTok"/>
+        </w:rPr>
+        <w:t xml:space="preserve">(gap_with_colors$pop[keepers]/pi)/</w:t>
+      </w:r>
+      <w:r>
+        <w:rPr>
+          <w:rStyle w:val="DecValTok"/>
+        </w:rPr>
+        <w:t xml:space="preserve">1500</w:t>
+      </w:r>
+      <w:r>
+        <w:rPr>
+          <w:rStyle w:val="NormalTok"/>
+        </w:rPr>
+        <w:t xml:space="preserve">,</w:t>
+      </w:r>
+      <w:r>
+        <w:br w:type="textWrapping"/>
+      </w:r>
+      <w:r>
+        <w:rPr>
+          <w:rStyle w:val="NormalTok"/>
+        </w:rPr>
+        <w:t xml:space="preserve"> </w:t>
+      </w:r>
+      <w:r>
+        <w:rPr>
+          <w:rStyle w:val="NormalTok"/>
+        </w:rPr>
+        <w:t xml:space="preserve"> </w:t>
+      </w:r>
+      <w:r>
+        <w:rPr>
+          <w:rStyle w:val="NormalTok"/>
+        </w:rPr>
+        <w:t xml:space="preserve"> </w:t>
+      </w:r>
+      <w:r>
+        <w:rPr>
+          <w:rStyle w:val="NormalTok"/>
+        </w:rPr>
+        <w:t xml:space="preserve"> </w:t>
+      </w:r>
+      <w:r>
+        <w:rPr>
+          <w:rStyle w:val="NormalTok"/>
+        </w:rPr>
+        <w:t xml:space="preserve"> </w:t>
+      </w:r>
+      <w:r>
+        <w:rPr>
+          <w:rStyle w:val="DataTypeTok"/>
+        </w:rPr>
+        <w:t xml:space="preserve">bg =</w:t>
+      </w:r>
+      <w:r>
+        <w:rPr>
+          <w:rStyle w:val="NormalTok"/>
+        </w:rPr>
+        <w:t xml:space="preserve"> </w:t>
+      </w:r>
+      <w:r>
+        <w:rPr>
+          <w:rStyle w:val="NormalTok"/>
+        </w:rPr>
+        <w:t xml:space="preserve">gap_with_colors$cc[keepers])</w:t>
+      </w:r>
+    </w:p>
+    <w:p>
+      <w:pPr>
+        <w:pStyle w:val="FirstParagraph"/>
+      </w:pPr>
+      <w:r>
+        <w:drawing>
+          <wp:inline>
+            <wp:extent cx="4620126" cy="3696101"/>
+            <wp:effectExtent b="0" l="0" r="0" t="0"/>
+            <wp:docPr descr="" id="1" name="Picture"/>
+            <a:graphic>
+              <a:graphicData uri="http://schemas.openxmlformats.org/drawingml/2006/picture">
+                <pic:pic>
+                  <pic:nvPicPr>
+                    <pic:cNvPr descr="GapminderMarkdown_files/figure-docx/unnamed-chunk-7-1.png" id="0" name="Picture"/>
+                    <pic:cNvPicPr>
+                      <a:picLocks noChangeArrowheads="1" noChangeAspect="1"/>
+                    </pic:cNvPicPr>
+                  </pic:nvPicPr>
+                  <pic:blipFill>
+                    <a:blip r:embed="rId41"/>
+                    <a:stretch>
+                      <a:fillRect/>
+                    </a:stretch>
+                  </pic:blipFill>
+                  <pic:spPr bwMode="auto">
+                    <a:xfrm>
+                      <a:off x="0" y="0"/>
+                      <a:ext cx="4620126" cy="3696101"/>
+                    </a:xfrm>
+                    <a:prstGeom prst="rect">
+                      <a:avLst/>
+                    </a:prstGeom>
+                    <a:noFill/>
+                    <a:ln w="9525">
+                      <a:noFill/>
+                      <a:headEnd/>
+                      <a:tailEnd/>
+                    </a:ln>
+                  </pic:spPr>
+                </pic:pic>
+              </a:graphicData>
+            </a:graphic>
+          </wp:inline>
+        </w:drawing>
+      </w:r>
+    </w:p>
+    <w:p>
+      <w:pPr>
+        <w:pStyle w:val="SourceCode"/>
+      </w:pPr>
+      <w:r>
+        <w:rPr>
+          <w:rStyle w:val="NormalTok"/>
+        </w:rPr>
+        <w:t xml:space="preserve">keepers &lt;-</w:t>
+      </w:r>
+      <w:r>
+        <w:rPr>
+          <w:rStyle w:val="StringTok"/>
+        </w:rPr>
+        <w:t xml:space="preserve"> </w:t>
+      </w:r>
+      <w:r>
+        <w:rPr>
+          <w:rStyle w:val="KeywordTok"/>
+        </w:rPr>
+        <w:t xml:space="preserve">with</w:t>
+      </w:r>
+      <w:r>
+        <w:rPr>
+          <w:rStyle w:val="NormalTok"/>
+        </w:rPr>
+        <w:t xml:space="preserve">(gap_with_colors,</w:t>
+      </w:r>
+      <w:r>
+        <w:br w:type="textWrapping"/>
+      </w:r>
+      <w:r>
+        <w:rPr>
+          <w:rStyle w:val="NormalTok"/>
+        </w:rPr>
+        <w:t xml:space="preserve"> </w:t>
+      </w:r>
+      <w:r>
+        <w:rPr>
+          <w:rStyle w:val="NormalTok"/>
+        </w:rPr>
+        <w:t xml:space="preserve"> </w:t>
+      </w:r>
+      <w:r>
+        <w:rPr>
+          <w:rStyle w:val="NormalTok"/>
+        </w:rPr>
+        <w:t xml:space="preserve"> </w:t>
+      </w:r>
+      <w:r>
+        <w:rPr>
+          <w:rStyle w:val="NormalTok"/>
+        </w:rPr>
+        <w:t xml:space="preserve"> </w:t>
+      </w:r>
+      <w:r>
+        <w:rPr>
+          <w:rStyle w:val="NormalTok"/>
+        </w:rPr>
+        <w:t xml:space="preserve"> </w:t>
+      </w:r>
+      <w:r>
+        <w:rPr>
+          <w:rStyle w:val="NormalTok"/>
+        </w:rPr>
+        <w:t xml:space="preserve"> </w:t>
+      </w:r>
+      <w:r>
+        <w:rPr>
+          <w:rStyle w:val="NormalTok"/>
+        </w:rPr>
+        <w:t xml:space="preserve"> </w:t>
+      </w:r>
+      <w:r>
+        <w:rPr>
+          <w:rStyle w:val="NormalTok"/>
+        </w:rPr>
+        <w:t xml:space="preserve"> </w:t>
+      </w:r>
+      <w:r>
+        <w:rPr>
+          <w:rStyle w:val="NormalTok"/>
+        </w:rPr>
+        <w:t xml:space="preserve"> </w:t>
+      </w:r>
+      <w:r>
+        <w:rPr>
+          <w:rStyle w:val="NormalTok"/>
+        </w:rPr>
+        <w:t xml:space="preserve"> </w:t>
+      </w:r>
+      <w:r>
+        <w:rPr>
+          <w:rStyle w:val="NormalTok"/>
+        </w:rPr>
+        <w:t xml:space="preserve"> </w:t>
+      </w:r>
+      <w:r>
+        <w:rPr>
+          <w:rStyle w:val="NormalTok"/>
+        </w:rPr>
+        <w:t xml:space="preserve"> </w:t>
+      </w:r>
+      <w:r>
+        <w:rPr>
+          <w:rStyle w:val="NormalTok"/>
+        </w:rPr>
+        <w:t xml:space="preserve"> </w:t>
+      </w:r>
+      <w:r>
+        <w:rPr>
+          <w:rStyle w:val="NormalTok"/>
+        </w:rPr>
+        <w:t xml:space="preserve"> </w:t>
+      </w:r>
+      <w:r>
+        <w:rPr>
+          <w:rStyle w:val="NormalTok"/>
+        </w:rPr>
+        <w:t xml:space="preserve"> </w:t>
+      </w:r>
+      <w:r>
+        <w:rPr>
+          <w:rStyle w:val="NormalTok"/>
+        </w:rPr>
+        <w:t xml:space="preserve"> </w:t>
+      </w:r>
+      <w:r>
+        <w:rPr>
+          <w:rStyle w:val="NormalTok"/>
+        </w:rPr>
+        <w:t xml:space="preserve">continent %in%</w:t>
+      </w:r>
+      <w:r>
+        <w:rPr>
+          <w:rStyle w:val="StringTok"/>
+        </w:rPr>
+        <w:t xml:space="preserve"> </w:t>
+      </w:r>
+      <w:r>
+        <w:rPr>
+          <w:rStyle w:val="KeywordTok"/>
+        </w:rPr>
+        <w:t xml:space="preserve">c</w:t>
+      </w:r>
+      <w:r>
+        <w:rPr>
+          <w:rStyle w:val="NormalTok"/>
+        </w:rPr>
+        <w:t xml:space="preserve">(</w:t>
+      </w:r>
+      <w:r>
+        <w:rPr>
+          <w:rStyle w:val="StringTok"/>
+        </w:rPr>
+        <w:t xml:space="preserve">"Americas"</w:t>
+      </w:r>
+      <w:r>
+        <w:rPr>
+          <w:rStyle w:val="NormalTok"/>
+        </w:rPr>
+        <w:t xml:space="preserve">, </w:t>
+      </w:r>
+      <w:r>
+        <w:rPr>
+          <w:rStyle w:val="StringTok"/>
+        </w:rPr>
+        <w:t xml:space="preserve">"Asias"</w:t>
+      </w:r>
+      <w:r>
+        <w:rPr>
+          <w:rStyle w:val="NormalTok"/>
+        </w:rPr>
+        <w:t xml:space="preserve">) &amp;</w:t>
+      </w:r>
+      <w:r>
+        <w:rPr>
+          <w:rStyle w:val="StringTok"/>
+        </w:rPr>
+        <w:t xml:space="preserve"> </w:t>
+      </w:r>
+      <w:r>
+        <w:rPr>
+          <w:rStyle w:val="NormalTok"/>
+        </w:rPr>
+        <w:t xml:space="preserve">year ==</w:t>
+      </w:r>
+      <w:r>
+        <w:rPr>
+          <w:rStyle w:val="StringTok"/>
+        </w:rPr>
+        <w:t xml:space="preserve"> </w:t>
+      </w:r>
+      <w:r>
+        <w:rPr>
+          <w:rStyle w:val="DecValTok"/>
+        </w:rPr>
+        <w:t xml:space="preserve">1992</w:t>
+      </w:r>
+      <w:r>
+        <w:rPr>
+          <w:rStyle w:val="NormalTok"/>
+        </w:rPr>
+        <w:t xml:space="preserve">)</w:t>
+      </w:r>
+      <w:r>
+        <w:br w:type="textWrapping"/>
+      </w:r>
+      <w:r>
+        <w:rPr>
+          <w:rStyle w:val="KeywordTok"/>
+        </w:rPr>
+        <w:t xml:space="preserve">plot</w:t>
+      </w:r>
+      <w:r>
+        <w:rPr>
+          <w:rStyle w:val="NormalTok"/>
+        </w:rPr>
+        <w:t xml:space="preserve">(lifeExp ~</w:t>
+      </w:r>
+      <w:r>
+        <w:rPr>
+          <w:rStyle w:val="StringTok"/>
+        </w:rPr>
+        <w:t xml:space="preserve"> </w:t>
+      </w:r>
+      <w:r>
+        <w:rPr>
+          <w:rStyle w:val="NormalTok"/>
+        </w:rPr>
+        <w:t xml:space="preserve">gdpPercap, gap_with_colors,</w:t>
+      </w:r>
+      <w:r>
+        <w:br w:type="textWrapping"/>
+      </w:r>
+      <w:r>
+        <w:rPr>
+          <w:rStyle w:val="NormalTok"/>
+        </w:rPr>
+        <w:t xml:space="preserve"> </w:t>
+      </w:r>
+      <w:r>
+        <w:rPr>
+          <w:rStyle w:val="NormalTok"/>
+        </w:rPr>
+        <w:t xml:space="preserve"> </w:t>
+      </w:r>
+      <w:r>
+        <w:rPr>
+          <w:rStyle w:val="NormalTok"/>
+        </w:rPr>
+        <w:t xml:space="preserve"> </w:t>
+      </w:r>
+      <w:r>
+        <w:rPr>
+          <w:rStyle w:val="NormalTok"/>
+        </w:rPr>
+        <w:t xml:space="preserve"> </w:t>
+      </w:r>
+      <w:r>
+        <w:rPr>
+          <w:rStyle w:val="NormalTok"/>
+        </w:rPr>
+        <w:t xml:space="preserve"> </w:t>
+      </w:r>
+      <w:r>
+        <w:rPr>
+          <w:rStyle w:val="DataTypeTok"/>
+        </w:rPr>
+        <w:t xml:space="preserve">subset =</w:t>
+      </w:r>
+      <w:r>
+        <w:rPr>
+          <w:rStyle w:val="NormalTok"/>
+        </w:rPr>
+        <w:t xml:space="preserve"> </w:t>
+      </w:r>
+      <w:r>
+        <w:rPr>
+          <w:rStyle w:val="NormalTok"/>
+        </w:rPr>
+        <w:t xml:space="preserve">keepers, </w:t>
+      </w:r>
+      <w:r>
+        <w:rPr>
+          <w:rStyle w:val="DataTypeTok"/>
+        </w:rPr>
+        <w:t xml:space="preserve">log =</w:t>
+      </w:r>
+      <w:r>
+        <w:rPr>
+          <w:rStyle w:val="NormalTok"/>
+        </w:rPr>
+        <w:t xml:space="preserve"> </w:t>
+      </w:r>
+      <w:r>
+        <w:rPr>
+          <w:rStyle w:val="StringTok"/>
+        </w:rPr>
+        <w:t xml:space="preserve">"x"</w:t>
+      </w:r>
+      <w:r>
+        <w:rPr>
+          <w:rStyle w:val="NormalTok"/>
+        </w:rPr>
+        <w:t xml:space="preserve">, </w:t>
+      </w:r>
+      <w:r>
+        <w:rPr>
+          <w:rStyle w:val="DataTypeTok"/>
+        </w:rPr>
+        <w:t xml:space="preserve">pch =</w:t>
+      </w:r>
+      <w:r>
+        <w:rPr>
+          <w:rStyle w:val="NormalTok"/>
+        </w:rPr>
+        <w:t xml:space="preserve"> </w:t>
+      </w:r>
+      <w:r>
+        <w:rPr>
+          <w:rStyle w:val="DecValTok"/>
+        </w:rPr>
+        <w:t xml:space="preserve">21</w:t>
+      </w:r>
+      <w:r>
+        <w:rPr>
+          <w:rStyle w:val="NormalTok"/>
+        </w:rPr>
+        <w:t xml:space="preserve">,</w:t>
+      </w:r>
+      <w:r>
+        <w:br w:type="textWrapping"/>
+      </w:r>
+      <w:r>
+        <w:rPr>
+          <w:rStyle w:val="NormalTok"/>
+        </w:rPr>
+        <w:t xml:space="preserve"> </w:t>
+      </w:r>
+      <w:r>
+        <w:rPr>
+          <w:rStyle w:val="NormalTok"/>
+        </w:rPr>
+        <w:t xml:space="preserve"> </w:t>
+      </w:r>
+      <w:r>
+        <w:rPr>
+          <w:rStyle w:val="NormalTok"/>
+        </w:rPr>
+        <w:t xml:space="preserve"> </w:t>
+      </w:r>
+      <w:r>
+        <w:rPr>
+          <w:rStyle w:val="NormalTok"/>
+        </w:rPr>
+        <w:t xml:space="preserve"> </w:t>
+      </w:r>
+      <w:r>
+        <w:rPr>
+          <w:rStyle w:val="NormalTok"/>
+        </w:rPr>
+        <w:t xml:space="preserve"> </w:t>
+      </w:r>
+      <w:r>
+        <w:rPr>
+          <w:rStyle w:val="DataTypeTok"/>
+        </w:rPr>
+        <w:t xml:space="preserve">cex =</w:t>
+      </w:r>
+      <w:r>
+        <w:rPr>
+          <w:rStyle w:val="NormalTok"/>
+        </w:rPr>
+        <w:t xml:space="preserve"> </w:t>
+      </w:r>
+      <w:r>
+        <w:rPr>
+          <w:rStyle w:val="KeywordTok"/>
+        </w:rPr>
+        <w:t xml:space="preserve">sqrt</w:t>
+      </w:r>
+      <w:r>
+        <w:rPr>
+          <w:rStyle w:val="NormalTok"/>
+        </w:rPr>
+        <w:t xml:space="preserve">(gap_with_colors$pop[keepers]/pi)/</w:t>
+      </w:r>
+      <w:r>
+        <w:rPr>
+          <w:rStyle w:val="DecValTok"/>
+        </w:rPr>
+        <w:t xml:space="preserve">1500</w:t>
+      </w:r>
+      <w:r>
+        <w:rPr>
+          <w:rStyle w:val="NormalTok"/>
+        </w:rPr>
+        <w:t xml:space="preserve">,</w:t>
+      </w:r>
+      <w:r>
+        <w:br w:type="textWrapping"/>
+      </w:r>
+      <w:r>
+        <w:rPr>
+          <w:rStyle w:val="NormalTok"/>
+        </w:rPr>
+        <w:t xml:space="preserve"> </w:t>
+      </w:r>
+      <w:r>
+        <w:rPr>
+          <w:rStyle w:val="NormalTok"/>
+        </w:rPr>
+        <w:t xml:space="preserve"> </w:t>
+      </w:r>
+      <w:r>
+        <w:rPr>
+          <w:rStyle w:val="NormalTok"/>
+        </w:rPr>
+        <w:t xml:space="preserve"> </w:t>
+      </w:r>
+      <w:r>
+        <w:rPr>
+          <w:rStyle w:val="NormalTok"/>
+        </w:rPr>
+        <w:t xml:space="preserve"> </w:t>
+      </w:r>
+      <w:r>
+        <w:rPr>
+          <w:rStyle w:val="NormalTok"/>
+        </w:rPr>
+        <w:t xml:space="preserve"> </w:t>
+      </w:r>
+      <w:r>
+        <w:rPr>
+          <w:rStyle w:val="DataTypeTok"/>
+        </w:rPr>
+        <w:t xml:space="preserve">bg =</w:t>
+      </w:r>
+      <w:r>
+        <w:rPr>
+          <w:rStyle w:val="NormalTok"/>
+        </w:rPr>
+        <w:t xml:space="preserve"> </w:t>
+      </w:r>
+      <w:r>
+        <w:rPr>
+          <w:rStyle w:val="NormalTok"/>
+        </w:rPr>
+        <w:t xml:space="preserve">gap_with_colors$cc[keepers])</w:t>
+      </w:r>
+    </w:p>
+    <w:p>
+      <w:pPr>
+        <w:pStyle w:val="FirstParagraph"/>
+      </w:pPr>
+      <w:r>
+        <w:drawing>
+          <wp:inline>
+            <wp:extent cx="4620126" cy="3696101"/>
+            <wp:effectExtent b="0" l="0" r="0" t="0"/>
+            <wp:docPr descr="" id="1" name="Picture"/>
+            <a:graphic>
+              <a:graphicData uri="http://schemas.openxmlformats.org/drawingml/2006/picture">
+                <pic:pic>
+                  <pic:nvPicPr>
+                    <pic:cNvPr descr="GapminderMarkdown_files/figure-docx/unnamed-chunk-7-2.png" id="0" name="Picture"/>
+                    <pic:cNvPicPr>
+                      <a:picLocks noChangeArrowheads="1" noChangeAspect="1"/>
+                    </pic:cNvPicPr>
+                  </pic:nvPicPr>
+                  <pic:blipFill>
+                    <a:blip r:embed="rId42"/>
+                    <a:stretch>
+                      <a:fillRect/>
+                    </a:stretch>
+                  </pic:blipFill>
+                  <pic:spPr bwMode="auto">
+                    <a:xfrm>
+                      <a:off x="0" y="0"/>
+                      <a:ext cx="4620126" cy="3696101"/>
+                    </a:xfrm>
+                    <a:prstGeom prst="rect">
+                      <a:avLst/>
+                    </a:prstGeom>
+                    <a:noFill/>
+                    <a:ln w="9525">
+                      <a:noFill/>
+                      <a:headEnd/>
+                      <a:tailEnd/>
+                    </a:ln>
+                  </pic:spPr>
+                </pic:pic>
+              </a:graphicData>
+            </a:graphic>
+          </wp:inline>
+        </w:drawing>
+      </w:r>
+    </w:p>
+    <w:p>
+      <w:pPr>
+        <w:pStyle w:val="Heading3"/>
+      </w:pPr>
+      <w:bookmarkStart w:id="43" w:name="homework-01-exercise---task-4"/>
+      <w:bookmarkEnd w:id="43"/>
+      <w:r>
+        <w:rPr>
+          <w:b/>
+        </w:rPr>
         <w:t xml:space="preserve">Homework 01 Exercise - Task 4</w:t>
       </w:r>
     </w:p>
@@ -2794,8 +4139,8 @@
       <w:pPr>
         <w:pStyle w:val="Heading3"/>
       </w:pPr>
-      <w:bookmarkStart w:id="39" w:name="homework-01-exercise---task-5"/>
-      <w:bookmarkEnd w:id="39"/>
+      <w:bookmarkStart w:id="44" w:name="homework-01-exercise---task-5"/>
+      <w:bookmarkEnd w:id="44"/>
       <w:r>
         <w:rPr>
           <w:b/>
@@ -2880,12 +4225,12 @@
       <w:r>
         <w:t xml:space="preserve"> </w:t>
       </w:r>
-      <w:hyperlink r:id="rId40">
+      <w:hyperlink r:id="rId45">
         <w:r>
           <w:rPr>
             <w:rStyle w:val="Hyperlink"/>
           </w:rPr>
-          <w:t xml:space="preserve">https://github.com/melindahiggins2000/N741gapminder1</w:t>
+          <w:t xml:space="preserve">https://github.com/rawolf16/N741-Homework-1</w:t>
         </w:r>
       </w:hyperlink>
       <w:r>
@@ -2901,7 +4246,7 @@
         <w:rPr>
           <w:rStyle w:val="VerbatimChar"/>
         </w:rPr>
-        <w:t xml:space="preserve">[https://github.com/melindahiggins2000/N741gapminder1](https://github.com/melindahiggins2000/N741gapminder1)</w:t>
+        <w:t xml:space="preserve">[https://github.com/rawolf16/N741-Homework-1](https://github.com/rawolf16/N741-Homework-1)</w:t>
       </w:r>
       <w:r>
         <w:t xml:space="preserve">.</w:t>
@@ -3015,7 +4360,7 @@
     </w:lvl>
   </w:abstractNum>
   <w:abstractNum w:abstractNumId="990">
-    <w:nsid w:val="591aa721"/>
+    <w:nsid w:val="98afe2b3"/>
     <w:multiLevelType w:val="multilevel"/>
     <w:lvl w:ilvl="0">
       <w:numFmt w:val="bullet"/>
@@ -3096,7 +4441,7 @@
     </w:lvl>
   </w:abstractNum>
   <w:abstractNum w:abstractNumId="99411">
-    <w:nsid w:val="8f5b8c32"/>
+    <w:nsid w:val="d47cbad3"/>
     <w:multiLevelType w:val="multilevel"/>
     <w:lvl w:ilvl="0">
       <w:start w:val="1"/>
@@ -3184,7 +4529,7 @@
     </w:lvl>
   </w:abstractNum>
   <w:abstractNum w:abstractNumId="991">
-    <w:nsid w:val="98cb8655"/>
+    <w:nsid w:val="60f5987d"/>
     <w:multiLevelType w:val="multilevel"/>
     <w:lvl w:ilvl="0">
       <w:numFmt w:val="bullet"/>

</xml_diff>

<commit_message>
Retrying this to get it into git
</commit_message>
<xml_diff>
--- a/GapminderMarkdown.docx
+++ b/GapminderMarkdown.docx
@@ -4380,7 +4380,7 @@
     </w:lvl>
   </w:abstractNum>
   <w:abstractNum w:abstractNumId="990">
-    <w:nsid w:val="9f06643d"/>
+    <w:nsid w:val="40384496"/>
     <w:multiLevelType w:val="multilevel"/>
     <w:lvl w:ilvl="0">
       <w:numFmt w:val="bullet"/>
@@ -4461,7 +4461,7 @@
     </w:lvl>
   </w:abstractNum>
   <w:abstractNum w:abstractNumId="99411">
-    <w:nsid w:val="642fe453"/>
+    <w:nsid w:val="1d065d24"/>
     <w:multiLevelType w:val="multilevel"/>
     <w:lvl w:ilvl="0">
       <w:start w:val="1"/>
@@ -4549,7 +4549,7 @@
     </w:lvl>
   </w:abstractNum>
   <w:abstractNum w:abstractNumId="991">
-    <w:nsid w:val="e402dce9"/>
+    <w:nsid w:val="2f10b363"/>
     <w:multiLevelType w:val="multilevel"/>
     <w:lvl w:ilvl="0">
       <w:numFmt w:val="bullet"/>

</xml_diff>